<commit_message>
Chapter 3 Exercise 3.2 Updated Question and Answer
</commit_message>
<xml_diff>
--- a/Exercises/40301892_Chapter_3_3.2_Answer.docx
+++ b/Exercises/40301892_Chapter_3_3.2_Answer.docx
@@ -146,16 +146,29 @@
         <w:rPr>
           <w:b/>
           <w:bCs/>
-          <w:lang w:val="en-US"/>
-        </w:rPr>
-        <w:t>Describe the COCOMO technique for deriving effort and cost estimates for software</w:t>
+        </w:rPr>
+        <w:t>Agile projects may have less effort required compared to traditional projects. What factors</w:t>
+      </w:r>
+      <w:r>
+        <w:rPr>
+          <w:b/>
+          <w:bCs/>
+        </w:rPr>
+        <w:t xml:space="preserve"> </w:t>
+      </w:r>
+      <w:r>
+        <w:rPr>
+          <w:b/>
+          <w:bCs/>
+        </w:rPr>
+        <w:t>are responsible for this phenomenon?</w:t>
       </w:r>
     </w:p>
     <w:p>
       <w:pPr>
-        <w:spacing w:after="0"/>
         <w:jc w:val="both"/>
         <w:rPr>
+          <w:rFonts w:ascii="Arial" w:hAnsi="Arial" w:cs="Arial"/>
           <w:b/>
           <w:bCs/>
           <w:lang w:val="en-US"/>
@@ -163,76 +176,48 @@
       </w:pPr>
       <w:r>
         <w:rPr>
+          <w:rFonts w:ascii="Arial" w:hAnsi="Arial" w:cs="Arial"/>
           <w:b/>
           <w:bCs/>
           <w:lang w:val="en-US"/>
         </w:rPr>
-        <w:t>projects?</w:t>
+        <w:t>Answer:</w:t>
+      </w:r>
+      <w:r>
+        <w:rPr>
+          <w:rFonts w:ascii="Arial" w:hAnsi="Arial" w:cs="Arial"/>
+          <w:b/>
+          <w:bCs/>
+          <w:lang w:val="en-US"/>
+        </w:rPr>
+        <w:t xml:space="preserve"> </w:t>
       </w:r>
     </w:p>
     <w:p>
       <w:pPr>
-        <w:spacing w:after="0"/>
         <w:jc w:val="both"/>
         <w:rPr>
-          <w:b/>
-          <w:bCs/>
+          <w:rFonts w:ascii="Arial" w:hAnsi="Arial" w:cs="Arial"/>
           <w:lang w:val="en-US"/>
         </w:rPr>
       </w:pPr>
-    </w:p>
-    <w:p>
-      <w:pPr>
-        <w:jc w:val="both"/>
-        <w:rPr>
-          <w:rFonts w:ascii="Arial" w:hAnsi="Arial" w:cs="Arial"/>
-          <w:b/>
-          <w:bCs/>
-          <w:lang w:val="en-US"/>
-        </w:rPr>
-      </w:pPr>
-      <w:r>
-        <w:rPr>
-          <w:rFonts w:ascii="Arial" w:hAnsi="Arial" w:cs="Arial"/>
-          <w:b/>
-          <w:bCs/>
-          <w:lang w:val="en-US"/>
-        </w:rPr>
-        <w:t>Answer:</w:t>
-      </w:r>
-      <w:r>
-        <w:rPr>
-          <w:rFonts w:ascii="Arial" w:hAnsi="Arial" w:cs="Arial"/>
-          <w:b/>
-          <w:bCs/>
-          <w:lang w:val="en-US"/>
+      <w:r>
+        <w:rPr>
+          <w:rFonts w:ascii="Arial" w:hAnsi="Arial" w:cs="Arial"/>
+        </w:rPr>
+        <w:t>Agile methodologies significantly reduce the effort required for software development compared to traditional Waterfall approaches. This is achieved through flexibility, continuous feedback, and an iterative approach, which optimize both time and resources. Following are the key factors</w:t>
+      </w:r>
+      <w:r>
+        <w:rPr>
+          <w:rFonts w:ascii="Arial" w:hAnsi="Arial" w:cs="Arial"/>
         </w:rPr>
         <w:t xml:space="preserve"> </w:t>
       </w:r>
-    </w:p>
-    <w:p>
-      <w:pPr>
-        <w:jc w:val="both"/>
-        <w:rPr>
-          <w:rFonts w:ascii="Arial" w:hAnsi="Arial" w:cs="Arial"/>
-          <w:lang w:val="en-US"/>
-        </w:rPr>
-      </w:pPr>
-      <w:r>
-        <w:rPr>
-          <w:rFonts w:ascii="Arial" w:hAnsi="Arial" w:cs="Arial"/>
-          <w:b/>
-          <w:bCs/>
-          <w:lang w:val="en-US"/>
-        </w:rPr>
-        <w:t>COCOMO (COnstructive COst MOdel)</w:t>
-      </w:r>
-      <w:r>
-        <w:rPr>
-          <w:rFonts w:ascii="Arial" w:hAnsi="Arial" w:cs="Arial"/>
-          <w:lang w:val="en-US"/>
-        </w:rPr>
-        <w:t xml:space="preserve"> is a widely used technique for estimating the effort and cost of software development projects. It provides a realistic way to estimate the resources required for software development based on project characteristics. COCOMO was introduced by Barry Boehm in 1981 and has three variations: Basic, Intermediate, and Detailed.</w:t>
+      <w:r>
+        <w:rPr>
+          <w:rFonts w:ascii="Arial" w:hAnsi="Arial" w:cs="Arial"/>
+        </w:rPr>
+        <w:t>how Agile minimizes effort while maximizing productivity and software quality:</w:t>
       </w:r>
     </w:p>
     <w:p>
@@ -240,792 +225,329 @@
         <w:pStyle w:val="ListParagraph"/>
         <w:numPr>
           <w:ilvl w:val="0"/>
-          <w:numId w:val="2"/>
+          <w:numId w:val="16"/>
         </w:numPr>
         <w:jc w:val="both"/>
         <w:rPr>
           <w:rFonts w:ascii="Arial" w:hAnsi="Arial" w:cs="Arial"/>
-          <w:b/>
-          <w:bCs/>
-          <w:lang w:val="en-US"/>
-        </w:rPr>
-      </w:pPr>
-      <w:r>
-        <w:rPr>
-          <w:rFonts w:ascii="Arial" w:hAnsi="Arial" w:cs="Arial"/>
-          <w:b/>
-          <w:bCs/>
-        </w:rPr>
-        <w:t>Basic COCOMO</w:t>
-      </w:r>
-      <w:r>
-        <w:rPr>
-          <w:rFonts w:ascii="Arial" w:hAnsi="Arial" w:cs="Arial"/>
-          <w:b/>
-          <w:bCs/>
-        </w:rPr>
-        <w:t>:</w:t>
+        </w:rPr>
+      </w:pPr>
+      <w:r>
+        <w:rPr>
+          <w:rFonts w:ascii="Arial" w:hAnsi="Arial" w:cs="Arial"/>
+          <w:b/>
+          <w:bCs/>
+        </w:rPr>
+        <w:t>Adaptability Saves Time on Planning &amp; Rework</w:t>
       </w:r>
     </w:p>
     <w:p>
       <w:pPr>
         <w:pStyle w:val="ListParagraph"/>
-        <w:ind w:left="1080"/>
-        <w:jc w:val="both"/>
-        <w:rPr>
-          <w:rFonts w:ascii="Arial" w:hAnsi="Arial" w:cs="Arial"/>
-        </w:rPr>
-      </w:pPr>
-      <w:r>
-        <w:rPr>
-          <w:rFonts w:ascii="Arial" w:hAnsi="Arial" w:cs="Arial"/>
-        </w:rPr>
-        <w:t xml:space="preserve">Basic COCOMO is the simplest version, used for rough estimates in the early stages of project planning. It provides a high-level estimation of effort and cost without considering detailed project attributes. The estimation is based on the size of the software, measured in </w:t>
-      </w:r>
-      <w:r>
-        <w:rPr>
-          <w:rFonts w:ascii="Arial" w:hAnsi="Arial" w:cs="Arial"/>
-          <w:b/>
-          <w:bCs/>
-        </w:rPr>
-        <w:t>Kilo Lines of Code (KLOC)</w:t>
-      </w:r>
-      <w:r>
-        <w:rPr>
-          <w:rFonts w:ascii="Arial" w:hAnsi="Arial" w:cs="Arial"/>
-        </w:rPr>
-        <w:t>, and categorized into three modes of development:</w:t>
-      </w:r>
+        <w:ind w:left="360"/>
+        <w:rPr>
+          <w:rFonts w:ascii="Arial" w:hAnsi="Arial" w:cs="Arial"/>
+        </w:rPr>
+      </w:pPr>
+      <w:r>
+        <w:rPr>
+          <w:rFonts w:ascii="Arial" w:hAnsi="Arial" w:cs="Arial"/>
+        </w:rPr>
+        <w:t xml:space="preserve">Agile embraces </w:t>
+      </w:r>
+      <w:r>
+        <w:rPr>
+          <w:rFonts w:ascii="Arial" w:hAnsi="Arial" w:cs="Arial"/>
+          <w:b/>
+          <w:bCs/>
+        </w:rPr>
+        <w:t>changing requirements</w:t>
+      </w:r>
+      <w:r>
+        <w:rPr>
+          <w:rFonts w:ascii="Arial" w:hAnsi="Arial" w:cs="Arial"/>
+        </w:rPr>
+        <w:t xml:space="preserve"> without excessive upfront planning. Unlike Waterfall,</w:t>
+      </w:r>
+      <w:r>
+        <w:rPr>
+          <w:rFonts w:ascii="Arial" w:hAnsi="Arial" w:cs="Arial"/>
+        </w:rPr>
+        <w:t xml:space="preserve"> </w:t>
+      </w:r>
+      <w:r>
+        <w:rPr>
+          <w:rFonts w:ascii="Arial" w:hAnsi="Arial" w:cs="Arial"/>
+        </w:rPr>
+        <w:t xml:space="preserve">which requires a fixed scope, Agile allows for adjustments </w:t>
+      </w:r>
+      <w:r>
+        <w:rPr>
+          <w:rFonts w:ascii="Arial" w:hAnsi="Arial" w:cs="Arial"/>
+          <w:b/>
+          <w:bCs/>
+        </w:rPr>
+        <w:t>on the go</w:t>
+      </w:r>
+      <w:r>
+        <w:rPr>
+          <w:rFonts w:ascii="Arial" w:hAnsi="Arial" w:cs="Arial"/>
+        </w:rPr>
+        <w:t>, reducing</w:t>
+      </w:r>
+      <w:r>
+        <w:rPr>
+          <w:rFonts w:ascii="Arial" w:hAnsi="Arial" w:cs="Arial"/>
+        </w:rPr>
+        <w:t xml:space="preserve"> </w:t>
+      </w:r>
+      <w:r>
+        <w:rPr>
+          <w:rFonts w:ascii="Arial" w:hAnsi="Arial" w:cs="Arial"/>
+        </w:rPr>
+        <w:t>rework.</w:t>
+      </w:r>
+      <w:r>
+        <w:rPr>
+          <w:rFonts w:ascii="Arial" w:hAnsi="Arial" w:cs="Arial"/>
+        </w:rPr>
+        <w:br/>
+      </w:r>
+      <w:r>
+        <w:rPr>
+          <w:rFonts w:ascii="Arial" w:hAnsi="Arial" w:cs="Arial"/>
+          <w:b/>
+          <w:bCs/>
+        </w:rPr>
+        <w:t>Example:</w:t>
+      </w:r>
+      <w:r>
+        <w:rPr>
+          <w:rFonts w:ascii="Arial" w:hAnsi="Arial" w:cs="Arial"/>
+        </w:rPr>
+        <w:t xml:space="preserve"> If a client requests a feature change mid-project, Agile can incorporate it into the next sprint instead of overhauling the entire project plan.</w:t>
+      </w:r>
+    </w:p>
+    <w:p>
+      <w:pPr>
+        <w:pStyle w:val="ListParagraph"/>
+        <w:ind w:left="360"/>
+        <w:rPr>
+          <w:rFonts w:ascii="Arial" w:hAnsi="Arial" w:cs="Arial"/>
+        </w:rPr>
+      </w:pPr>
     </w:p>
     <w:p>
       <w:pPr>
         <w:pStyle w:val="ListParagraph"/>
         <w:numPr>
           <w:ilvl w:val="0"/>
-          <w:numId w:val="7"/>
+          <w:numId w:val="16"/>
         </w:numPr>
-        <w:jc w:val="both"/>
-        <w:rPr>
-          <w:rFonts w:ascii="Arial" w:hAnsi="Arial" w:cs="Arial"/>
-        </w:rPr>
-      </w:pPr>
-      <w:r>
-        <w:rPr>
-          <w:rFonts w:ascii="Arial" w:hAnsi="Arial" w:cs="Arial"/>
-          <w:b/>
-          <w:bCs/>
-        </w:rPr>
-        <w:t>Organic</w:t>
-      </w:r>
-      <w:r>
-        <w:rPr>
-          <w:rFonts w:ascii="Arial" w:hAnsi="Arial" w:cs="Arial"/>
-        </w:rPr>
-        <w:t>: Small teams working on well-understood projects (e.g., payroll system).</w:t>
-      </w:r>
+        <w:rPr>
+          <w:rFonts w:ascii="Arial" w:hAnsi="Arial" w:cs="Arial"/>
+          <w:b/>
+          <w:bCs/>
+        </w:rPr>
+      </w:pPr>
+      <w:r>
+        <w:rPr>
+          <w:rFonts w:ascii="Arial" w:hAnsi="Arial" w:cs="Arial"/>
+          <w:b/>
+          <w:bCs/>
+        </w:rPr>
+        <w:t>Continuous Feedback Prevents Unnecessary Work</w:t>
+      </w:r>
+    </w:p>
+    <w:p>
+      <w:pPr>
+        <w:pStyle w:val="ListParagraph"/>
+        <w:ind w:left="360"/>
+        <w:rPr>
+          <w:rFonts w:ascii="Arial" w:hAnsi="Arial" w:cs="Arial"/>
+        </w:rPr>
+      </w:pPr>
+      <w:r>
+        <w:rPr>
+          <w:rFonts w:ascii="Arial" w:hAnsi="Arial" w:cs="Arial"/>
+        </w:rPr>
+        <w:t>Agile emphasizes regular stakeholder involvement, ensuring that developers build exactly what users need, reducing wasted effort on unwanted features.</w:t>
+      </w:r>
+      <w:r>
+        <w:rPr>
+          <w:rFonts w:ascii="Arial" w:hAnsi="Arial" w:cs="Arial"/>
+        </w:rPr>
+        <w:br/>
+      </w:r>
+      <w:r>
+        <w:rPr>
+          <w:rFonts w:ascii="Arial" w:hAnsi="Arial" w:cs="Arial"/>
+          <w:b/>
+          <w:bCs/>
+        </w:rPr>
+        <w:t>Example</w:t>
+      </w:r>
+      <w:r>
+        <w:rPr>
+          <w:rFonts w:ascii="Arial" w:hAnsi="Arial" w:cs="Arial"/>
+        </w:rPr>
+        <w:t>: In a Scrum project, weekly sprint reviews with customers ensure that the product evolves according to real user feedback.</w:t>
+      </w:r>
+    </w:p>
+    <w:p>
+      <w:pPr>
+        <w:pStyle w:val="ListParagraph"/>
+        <w:ind w:left="360"/>
+        <w:rPr>
+          <w:rFonts w:ascii="Arial" w:hAnsi="Arial" w:cs="Arial"/>
+        </w:rPr>
+      </w:pPr>
     </w:p>
     <w:p>
       <w:pPr>
         <w:pStyle w:val="ListParagraph"/>
         <w:numPr>
           <w:ilvl w:val="0"/>
-          <w:numId w:val="7"/>
+          <w:numId w:val="16"/>
         </w:numPr>
-        <w:jc w:val="both"/>
-        <w:rPr>
-          <w:rFonts w:ascii="Arial" w:hAnsi="Arial" w:cs="Arial"/>
-        </w:rPr>
-      </w:pPr>
-      <w:r>
-        <w:rPr>
-          <w:rFonts w:ascii="Arial" w:hAnsi="Arial" w:cs="Arial"/>
-          <w:b/>
-          <w:bCs/>
-        </w:rPr>
-        <w:t>Semi-Detached</w:t>
-      </w:r>
-      <w:r>
-        <w:rPr>
-          <w:rFonts w:ascii="Arial" w:hAnsi="Arial" w:cs="Arial"/>
-        </w:rPr>
-        <w:t>: Projects with a mix of experienced and inexperienced developers (e.g., a database management system).</w:t>
-      </w:r>
+        <w:rPr>
+          <w:rFonts w:ascii="Arial" w:hAnsi="Arial" w:cs="Arial"/>
+          <w:b/>
+          <w:bCs/>
+        </w:rPr>
+      </w:pPr>
+      <w:r>
+        <w:rPr>
+          <w:rFonts w:ascii="Arial" w:hAnsi="Arial" w:cs="Arial"/>
+          <w:b/>
+          <w:bCs/>
+        </w:rPr>
+        <w:t>Prioritization of High-Value Features</w:t>
+      </w:r>
+    </w:p>
+    <w:p>
+      <w:pPr>
+        <w:pStyle w:val="ListParagraph"/>
+        <w:ind w:left="360"/>
+        <w:rPr>
+          <w:rFonts w:ascii="Arial" w:hAnsi="Arial" w:cs="Arial"/>
+        </w:rPr>
+      </w:pPr>
+      <w:r>
+        <w:rPr>
+          <w:rFonts w:ascii="Arial" w:hAnsi="Arial" w:cs="Arial"/>
+        </w:rPr>
+        <w:t>Agile teams focus on the most important features first, delivering business-critical functionalities early rather than spending effort on secondary features.</w:t>
+      </w:r>
+      <w:r>
+        <w:rPr>
+          <w:rFonts w:ascii="Arial" w:hAnsi="Arial" w:cs="Arial"/>
+        </w:rPr>
+        <w:br/>
+      </w:r>
+      <w:r>
+        <w:rPr>
+          <w:rFonts w:ascii="Arial" w:hAnsi="Arial" w:cs="Arial"/>
+          <w:b/>
+          <w:bCs/>
+        </w:rPr>
+        <w:t>Example:</w:t>
+      </w:r>
+      <w:r>
+        <w:rPr>
+          <w:rFonts w:ascii="Arial" w:hAnsi="Arial" w:cs="Arial"/>
+        </w:rPr>
+        <w:t xml:space="preserve"> An e-commerce app prioritizes a smooth checkout experience over less critical features like theme customization.</w:t>
+      </w:r>
+    </w:p>
+    <w:p>
+      <w:pPr>
+        <w:pStyle w:val="ListParagraph"/>
+        <w:ind w:left="360"/>
+        <w:rPr>
+          <w:rFonts w:ascii="Arial" w:hAnsi="Arial" w:cs="Arial"/>
+        </w:rPr>
+      </w:pPr>
     </w:p>
     <w:p>
       <w:pPr>
         <w:pStyle w:val="ListParagraph"/>
         <w:numPr>
           <w:ilvl w:val="0"/>
-          <w:numId w:val="7"/>
+          <w:numId w:val="16"/>
         </w:numPr>
-        <w:jc w:val="both"/>
-        <w:rPr>
-          <w:rFonts w:ascii="Arial" w:hAnsi="Arial" w:cs="Arial"/>
-          <w:lang w:val="en-US"/>
-        </w:rPr>
-      </w:pPr>
-      <w:r>
-        <w:rPr>
-          <w:rFonts w:ascii="Arial" w:hAnsi="Arial" w:cs="Arial"/>
-          <w:b/>
-          <w:bCs/>
-        </w:rPr>
-        <w:t>Embedded</w:t>
-      </w:r>
-      <w:r>
-        <w:rPr>
-          <w:rFonts w:ascii="Arial" w:hAnsi="Arial" w:cs="Arial"/>
-        </w:rPr>
-        <w:t>: Complex, real-time, hardware-software integrated projects (e.g., aircraft control systems).</w:t>
+        <w:rPr>
+          <w:rFonts w:ascii="Arial" w:hAnsi="Arial" w:cs="Arial"/>
+          <w:b/>
+          <w:bCs/>
+        </w:rPr>
+      </w:pPr>
+      <w:r>
+        <w:rPr>
+          <w:rFonts w:ascii="Arial" w:hAnsi="Arial" w:cs="Arial"/>
+          <w:b/>
+          <w:bCs/>
+        </w:rPr>
+        <w:t>Iterative Development Reduces Waste</w:t>
       </w:r>
     </w:p>
     <w:p>
       <w:pPr>
-        <w:jc w:val="both"/>
-        <w:rPr>
-          <w:rFonts w:ascii="Arial" w:hAnsi="Arial" w:cs="Arial"/>
-          <w:b/>
-          <w:bCs/>
-        </w:rPr>
-      </w:pPr>
-      <w:r>
-        <w:rPr>
-          <w:rFonts w:ascii="Arial" w:hAnsi="Arial" w:cs="Arial"/>
-          <w:b/>
-          <w:bCs/>
-        </w:rPr>
-        <w:t xml:space="preserve">               </w:t>
-      </w:r>
-      <w:r>
-        <w:rPr>
-          <w:rFonts w:ascii="Arial" w:hAnsi="Arial" w:cs="Arial"/>
-          <w:b/>
-          <w:bCs/>
-        </w:rPr>
-        <w:t>Formula for Basic COCOMO</w:t>
-      </w:r>
-      <w:r>
-        <w:rPr>
-          <w:rFonts w:ascii="Arial" w:hAnsi="Arial" w:cs="Arial"/>
-          <w:b/>
-          <w:bCs/>
-        </w:rPr>
-        <w:t>:</w:t>
+        <w:pStyle w:val="ListParagraph"/>
+        <w:ind w:left="360"/>
+        <w:rPr>
+          <w:rFonts w:ascii="Arial" w:hAnsi="Arial" w:cs="Arial"/>
+        </w:rPr>
+      </w:pPr>
+      <w:r>
+        <w:rPr>
+          <w:rFonts w:ascii="Arial" w:hAnsi="Arial" w:cs="Arial"/>
+        </w:rPr>
+        <w:t>Agile follows an incremental approach, delivering working software in small iterations. This prevents time-consuming work on unnecessary features and allows teams to pivot early based on feedback.</w:t>
+      </w:r>
+      <w:r>
+        <w:rPr>
+          <w:rFonts w:ascii="Arial" w:hAnsi="Arial" w:cs="Arial"/>
+        </w:rPr>
+        <w:br/>
+      </w:r>
+      <w:r>
+        <w:rPr>
+          <w:rFonts w:ascii="Arial" w:hAnsi="Arial" w:cs="Arial"/>
+          <w:b/>
+          <w:bCs/>
+        </w:rPr>
+        <w:t>Example:</w:t>
+      </w:r>
+      <w:r>
+        <w:rPr>
+          <w:rFonts w:ascii="Arial" w:hAnsi="Arial" w:cs="Arial"/>
+        </w:rPr>
+        <w:t xml:space="preserve"> A development team releases a minimum viable product (MVP) within weeks, instead of waiting months to deliver a fully completed system that may need changes.</w:t>
       </w:r>
     </w:p>
     <w:p>
       <w:pPr>
-        <w:spacing w:after="0"/>
-        <w:jc w:val="both"/>
-        <w:rPr>
-          <w:rFonts w:ascii="Arial" w:hAnsi="Arial" w:cs="Arial"/>
-        </w:rPr>
-      </w:pPr>
-      <w:r>
-        <w:rPr>
-          <w:rFonts w:ascii="Arial" w:hAnsi="Arial" w:cs="Arial"/>
-          <w:b/>
-          <w:bCs/>
-        </w:rPr>
-        <w:tab/>
-      </w:r>
-      <w:r>
-        <w:rPr>
-          <w:rFonts w:ascii="Arial" w:hAnsi="Arial" w:cs="Arial"/>
-          <w:b/>
-          <w:bCs/>
-        </w:rPr>
-        <w:tab/>
-      </w:r>
-      <w:r>
-        <w:rPr>
-          <w:rFonts w:ascii="Arial" w:hAnsi="Arial" w:cs="Arial"/>
-          <w:b/>
-          <w:bCs/>
-        </w:rPr>
-        <w:t xml:space="preserve">           </w:t>
-      </w:r>
-      <w:r>
-        <w:rPr>
-          <w:rFonts w:ascii="Arial" w:hAnsi="Arial" w:cs="Arial"/>
-        </w:rPr>
-        <w:t>Effort</w:t>
-      </w:r>
-      <w:r>
-        <w:rPr>
-          <w:rFonts w:ascii="Arial" w:hAnsi="Arial" w:cs="Arial"/>
-        </w:rPr>
-        <w:t xml:space="preserve"> </w:t>
-      </w:r>
-      <w:r>
-        <w:rPr>
-          <w:rFonts w:ascii="Arial" w:hAnsi="Arial" w:cs="Arial"/>
-        </w:rPr>
-        <w:t>=</w:t>
-      </w:r>
-      <w:r>
-        <w:rPr>
-          <w:rFonts w:ascii="Arial" w:hAnsi="Arial" w:cs="Arial"/>
-        </w:rPr>
-        <w:t xml:space="preserve"> </w:t>
-      </w:r>
-      <w:r>
-        <w:rPr>
-          <w:rFonts w:ascii="Arial" w:hAnsi="Arial" w:cs="Arial"/>
-        </w:rPr>
-        <w:t>2.94</w:t>
-      </w:r>
-      <w:r>
-        <w:rPr>
-          <w:rFonts w:ascii="Arial" w:hAnsi="Arial" w:cs="Arial"/>
-        </w:rPr>
-        <w:t xml:space="preserve"> </w:t>
-      </w:r>
-      <w:r>
-        <w:rPr>
-          <w:rFonts w:ascii="Arial" w:hAnsi="Arial" w:cs="Arial"/>
-        </w:rPr>
-        <w:t>×</w:t>
-      </w:r>
-      <w:r>
-        <w:rPr>
-          <w:rFonts w:ascii="Arial" w:hAnsi="Arial" w:cs="Arial"/>
-        </w:rPr>
-        <w:t xml:space="preserve"> </w:t>
-      </w:r>
-      <w:r>
-        <w:rPr>
-          <w:rFonts w:ascii="Arial" w:hAnsi="Arial" w:cs="Arial"/>
-        </w:rPr>
-        <w:t>EAF</w:t>
-      </w:r>
-      <w:r>
-        <w:rPr>
-          <w:rFonts w:ascii="Arial" w:hAnsi="Arial" w:cs="Arial"/>
-        </w:rPr>
-        <w:t xml:space="preserve"> </w:t>
-      </w:r>
-      <w:r>
-        <w:rPr>
-          <w:rFonts w:ascii="Arial" w:hAnsi="Arial" w:cs="Arial"/>
-        </w:rPr>
-        <w:t>×</w:t>
-      </w:r>
-      <w:r>
-        <w:rPr>
-          <w:rFonts w:ascii="Arial" w:hAnsi="Arial" w:cs="Arial"/>
-        </w:rPr>
-        <w:t xml:space="preserve"> </w:t>
-      </w:r>
-      <w:r>
-        <w:rPr>
-          <w:rFonts w:ascii="Arial" w:hAnsi="Arial" w:cs="Arial"/>
-        </w:rPr>
-        <w:t>KLOC</w:t>
-      </w:r>
-      <w:r>
-        <w:rPr>
-          <w:rFonts w:ascii="Arial" w:hAnsi="Arial" w:cs="Arial"/>
-          <w:vertAlign w:val="superscript"/>
-        </w:rPr>
-        <w:t>E</w:t>
-      </w:r>
-      <w:r>
-        <w:rPr>
-          <w:rFonts w:ascii="Arial" w:hAnsi="Arial" w:cs="Arial"/>
-        </w:rPr>
-        <w:t xml:space="preserve"> </w:t>
-      </w:r>
+        <w:pStyle w:val="ListParagraph"/>
+        <w:ind w:left="360"/>
+        <w:rPr>
+          <w:rFonts w:ascii="Arial" w:hAnsi="Arial" w:cs="Arial"/>
+        </w:rPr>
+      </w:pPr>
     </w:p>
     <w:p>
       <w:pPr>
-        <w:spacing w:after="0"/>
-        <w:jc w:val="both"/>
-        <w:rPr>
-          <w:rFonts w:ascii="Arial" w:hAnsi="Arial" w:cs="Arial"/>
-          <w:vertAlign w:val="superscript"/>
-        </w:rPr>
-      </w:pPr>
-      <w:r>
-        <w:rPr>
-          <w:rFonts w:ascii="Arial" w:hAnsi="Arial" w:cs="Arial"/>
-        </w:rPr>
-        <w:t xml:space="preserve">                                Duration</w:t>
-      </w:r>
-      <w:r>
-        <w:rPr>
-          <w:rFonts w:ascii="Arial" w:hAnsi="Arial" w:cs="Arial"/>
-        </w:rPr>
-        <w:t xml:space="preserve"> </w:t>
-      </w:r>
-      <w:r>
-        <w:rPr>
-          <w:rFonts w:ascii="Arial" w:hAnsi="Arial" w:cs="Arial"/>
-        </w:rPr>
-        <w:t>=</w:t>
-      </w:r>
-      <w:r>
-        <w:rPr>
-          <w:rFonts w:ascii="Arial" w:hAnsi="Arial" w:cs="Arial"/>
-        </w:rPr>
-        <w:t xml:space="preserve"> </w:t>
-      </w:r>
-      <w:r>
-        <w:rPr>
-          <w:rFonts w:ascii="Arial" w:hAnsi="Arial" w:cs="Arial"/>
-        </w:rPr>
-        <w:t>Effort</w:t>
-      </w:r>
-      <w:r>
-        <w:rPr>
-          <w:rFonts w:ascii="Arial" w:hAnsi="Arial" w:cs="Arial"/>
-          <w:vertAlign w:val="superscript"/>
-        </w:rPr>
-        <w:t>SE</w:t>
-      </w:r>
+        <w:pStyle w:val="ListParagraph"/>
+        <w:ind w:left="360"/>
+        <w:rPr>
+          <w:rFonts w:ascii="Arial" w:hAnsi="Arial" w:cs="Arial"/>
+        </w:rPr>
+      </w:pPr>
     </w:p>
     <w:p>
       <w:pPr>
-        <w:spacing w:after="0"/>
-        <w:jc w:val="both"/>
-        <w:rPr>
-          <w:rFonts w:ascii="Arial" w:hAnsi="Arial" w:cs="Arial"/>
-          <w:vertAlign w:val="superscript"/>
-        </w:rPr>
-      </w:pPr>
-    </w:p>
-    <w:p>
-      <w:pPr>
-        <w:spacing w:after="0" w:line="276" w:lineRule="auto"/>
-        <w:jc w:val="both"/>
-        <w:rPr>
-          <w:rFonts w:ascii="Arial" w:hAnsi="Arial" w:cs="Arial"/>
-          <w:lang w:val="en-US"/>
-        </w:rPr>
-      </w:pPr>
-      <w:r>
-        <w:rPr>
-          <w:rFonts w:ascii="Arial" w:hAnsi="Arial" w:cs="Arial"/>
-          <w:vertAlign w:val="superscript"/>
-        </w:rPr>
-        <w:tab/>
-        <w:t xml:space="preserve"> </w:t>
-      </w:r>
-      <w:r>
-        <w:rPr>
-          <w:rFonts w:ascii="Arial" w:hAnsi="Arial" w:cs="Arial"/>
-          <w:b/>
-          <w:bCs/>
-          <w:lang w:val="en-US"/>
-        </w:rPr>
-        <w:t xml:space="preserve">                     </w:t>
-      </w:r>
-      <w:r>
-        <w:rPr>
-          <w:rFonts w:ascii="Arial" w:hAnsi="Arial" w:cs="Arial"/>
-          <w:lang w:val="en-US"/>
-        </w:rPr>
-        <w:t>where</w:t>
-      </w:r>
-      <w:r>
-        <w:rPr>
-          <w:rFonts w:ascii="Arial" w:hAnsi="Arial" w:cs="Arial"/>
-          <w:lang w:val="en-US"/>
-        </w:rPr>
-        <w:t>:</w:t>
-      </w:r>
-    </w:p>
-    <w:p>
-      <w:pPr>
-        <w:spacing w:after="0" w:line="276" w:lineRule="auto"/>
-        <w:ind w:left="2160"/>
-        <w:jc w:val="both"/>
-        <w:rPr>
-          <w:rFonts w:ascii="Arial" w:hAnsi="Arial" w:cs="Arial"/>
-          <w:lang w:val="en-US"/>
-        </w:rPr>
-      </w:pPr>
-      <w:r>
-        <w:rPr>
-          <w:rFonts w:ascii="Arial" w:hAnsi="Arial" w:cs="Arial"/>
-          <w:b/>
-          <w:bCs/>
-          <w:lang w:val="en-US"/>
-        </w:rPr>
-        <w:t>EAF</w:t>
-      </w:r>
-      <w:r>
-        <w:rPr>
-          <w:rFonts w:ascii="Arial" w:hAnsi="Arial" w:cs="Arial"/>
-          <w:lang w:val="en-US"/>
-        </w:rPr>
-        <w:t xml:space="preserve"> = Effort Adjustment Factor (Default is 1 in Basic COCOMO).</w:t>
-      </w:r>
-    </w:p>
-    <w:p>
-      <w:pPr>
-        <w:spacing w:after="0" w:line="276" w:lineRule="auto"/>
-        <w:ind w:left="2160"/>
-        <w:jc w:val="both"/>
-        <w:rPr>
-          <w:rFonts w:ascii="Arial" w:hAnsi="Arial" w:cs="Arial"/>
-          <w:lang w:val="en-US"/>
-        </w:rPr>
-      </w:pPr>
-      <w:r>
-        <w:rPr>
-          <w:rFonts w:ascii="Arial" w:hAnsi="Arial" w:cs="Arial"/>
-          <w:b/>
-          <w:bCs/>
-          <w:lang w:val="en-US"/>
-        </w:rPr>
-        <w:t>KLOC</w:t>
-      </w:r>
-      <w:r>
-        <w:rPr>
-          <w:rFonts w:ascii="Arial" w:hAnsi="Arial" w:cs="Arial"/>
-          <w:lang w:val="en-US"/>
-        </w:rPr>
-        <w:t xml:space="preserve"> = Size of the project in Kilo Lines of Code.</w:t>
-      </w:r>
-    </w:p>
-    <w:p>
-      <w:pPr>
-        <w:spacing w:after="0" w:line="276" w:lineRule="auto"/>
-        <w:ind w:left="2160"/>
-        <w:jc w:val="both"/>
-        <w:rPr>
-          <w:rFonts w:ascii="Arial" w:hAnsi="Arial" w:cs="Arial"/>
-          <w:lang w:val="en-US"/>
-        </w:rPr>
-      </w:pPr>
-      <w:r>
-        <w:rPr>
-          <w:rFonts w:ascii="Arial" w:hAnsi="Arial" w:cs="Arial"/>
-          <w:b/>
-          <w:bCs/>
-          <w:lang w:val="en-US"/>
-        </w:rPr>
-        <w:t>E</w:t>
-      </w:r>
-      <w:r>
-        <w:rPr>
-          <w:rFonts w:ascii="Arial" w:hAnsi="Arial" w:cs="Arial"/>
-          <w:lang w:val="en-US"/>
-        </w:rPr>
-        <w:t xml:space="preserve"> and </w:t>
-      </w:r>
-      <w:r>
-        <w:rPr>
-          <w:rFonts w:ascii="Arial" w:hAnsi="Arial" w:cs="Arial"/>
-          <w:b/>
-          <w:bCs/>
-          <w:lang w:val="en-US"/>
-        </w:rPr>
-        <w:t>SE</w:t>
-      </w:r>
-      <w:r>
-        <w:rPr>
-          <w:rFonts w:ascii="Arial" w:hAnsi="Arial" w:cs="Arial"/>
-          <w:lang w:val="en-US"/>
-        </w:rPr>
-        <w:t xml:space="preserve"> are exponents derived from scale drivers.</w:t>
-      </w:r>
-    </w:p>
-    <w:p>
-      <w:pPr>
-        <w:spacing w:after="0" w:line="276" w:lineRule="auto"/>
-        <w:ind w:left="720"/>
-        <w:jc w:val="both"/>
-        <w:rPr>
-          <w:rFonts w:ascii="Arial" w:hAnsi="Arial" w:cs="Arial"/>
-          <w:b/>
-          <w:bCs/>
-        </w:rPr>
-      </w:pPr>
-      <w:r>
-        <w:rPr>
-          <w:rFonts w:ascii="Arial" w:hAnsi="Arial" w:cs="Arial"/>
-          <w:b/>
-          <w:bCs/>
-        </w:rPr>
-        <w:t>Example</w:t>
-      </w:r>
-    </w:p>
-    <w:p>
-      <w:pPr>
-        <w:spacing w:after="0" w:line="276" w:lineRule="auto"/>
-        <w:ind w:left="720"/>
-        <w:jc w:val="both"/>
-        <w:rPr>
-          <w:rFonts w:ascii="Arial" w:hAnsi="Arial" w:cs="Arial"/>
-        </w:rPr>
-      </w:pPr>
-      <w:r>
-        <w:rPr>
-          <w:rFonts w:ascii="Arial" w:hAnsi="Arial" w:cs="Arial"/>
-        </w:rPr>
-        <w:t xml:space="preserve">Consider a payroll management system estimated to be </w:t>
-      </w:r>
-      <w:r>
-        <w:rPr>
-          <w:rFonts w:ascii="Arial" w:hAnsi="Arial" w:cs="Arial"/>
-          <w:b/>
-          <w:bCs/>
-        </w:rPr>
-        <w:t>50 KLOC</w:t>
-      </w:r>
-      <w:r>
-        <w:rPr>
-          <w:rFonts w:ascii="Arial" w:hAnsi="Arial" w:cs="Arial"/>
-        </w:rPr>
-        <w:t xml:space="preserve">. Assuming it falls under the </w:t>
-      </w:r>
-      <w:r>
-        <w:rPr>
-          <w:rFonts w:ascii="Arial" w:hAnsi="Arial" w:cs="Arial"/>
-          <w:b/>
-          <w:bCs/>
-        </w:rPr>
-        <w:t>organic</w:t>
-      </w:r>
-      <w:r>
-        <w:rPr>
-          <w:rFonts w:ascii="Arial" w:hAnsi="Arial" w:cs="Arial"/>
-        </w:rPr>
-        <w:t xml:space="preserve"> category:</w:t>
-      </w:r>
-    </w:p>
-    <w:p>
-      <w:pPr>
-        <w:spacing w:after="0" w:line="276" w:lineRule="auto"/>
-        <w:ind w:left="720"/>
-        <w:jc w:val="both"/>
-        <w:rPr>
-          <w:rFonts w:ascii="Arial" w:hAnsi="Arial" w:cs="Arial"/>
-        </w:rPr>
-      </w:pPr>
-      <w:r>
-        <w:rPr>
-          <w:rFonts w:ascii="Arial" w:hAnsi="Arial" w:cs="Arial"/>
-        </w:rPr>
-        <w:t xml:space="preserve">                           </w:t>
-      </w:r>
-      <w:r>
-        <w:rPr>
-          <w:rFonts w:ascii="Arial" w:hAnsi="Arial" w:cs="Arial"/>
-        </w:rPr>
-        <w:t>Effort</w:t>
-      </w:r>
-      <w:r>
-        <w:rPr>
-          <w:rFonts w:ascii="Arial" w:hAnsi="Arial" w:cs="Arial"/>
-        </w:rPr>
-        <w:t xml:space="preserve"> </w:t>
-      </w:r>
-      <w:r>
-        <w:rPr>
-          <w:rFonts w:ascii="Arial" w:hAnsi="Arial" w:cs="Arial"/>
-        </w:rPr>
-        <w:t>=</w:t>
-      </w:r>
-      <w:r>
-        <w:rPr>
-          <w:rFonts w:ascii="Arial" w:hAnsi="Arial" w:cs="Arial"/>
-        </w:rPr>
-        <w:t xml:space="preserve"> </w:t>
-      </w:r>
-      <w:r>
-        <w:rPr>
-          <w:rFonts w:ascii="Arial" w:hAnsi="Arial" w:cs="Arial"/>
-        </w:rPr>
-        <w:t>2.94×1×50</w:t>
-      </w:r>
-      <w:r>
-        <w:rPr>
-          <w:rFonts w:ascii="Arial" w:hAnsi="Arial" w:cs="Arial"/>
-          <w:vertAlign w:val="superscript"/>
-        </w:rPr>
-        <w:t>1.05</w:t>
-      </w:r>
-      <w:r>
-        <w:rPr>
-          <w:rFonts w:ascii="Arial" w:hAnsi="Arial" w:cs="Arial"/>
-          <w:vertAlign w:val="superscript"/>
-        </w:rPr>
-        <w:t xml:space="preserve"> </w:t>
-      </w:r>
-      <w:r>
-        <w:rPr>
-          <w:rFonts w:ascii="Arial" w:hAnsi="Arial" w:cs="Arial"/>
-        </w:rPr>
-        <w:t>=</w:t>
-      </w:r>
-      <w:r>
-        <w:rPr>
-          <w:rFonts w:ascii="Arial" w:hAnsi="Arial" w:cs="Arial"/>
-        </w:rPr>
-        <w:t xml:space="preserve"> </w:t>
-      </w:r>
-      <w:r>
-        <w:rPr>
-          <w:rFonts w:ascii="Arial" w:hAnsi="Arial" w:cs="Arial"/>
-        </w:rPr>
-        <w:t>2.94×57.87</w:t>
-      </w:r>
-      <w:r>
-        <w:rPr>
-          <w:rFonts w:ascii="Arial" w:hAnsi="Arial" w:cs="Arial"/>
-        </w:rPr>
-        <w:t xml:space="preserve"> </w:t>
-      </w:r>
-      <w:r>
-        <w:rPr>
-          <w:rFonts w:ascii="Arial" w:hAnsi="Arial" w:cs="Arial"/>
-        </w:rPr>
-        <w:t>=</w:t>
-      </w:r>
-      <w:r>
-        <w:rPr>
-          <w:rFonts w:ascii="Arial" w:hAnsi="Arial" w:cs="Arial"/>
-        </w:rPr>
-        <w:t xml:space="preserve"> </w:t>
-      </w:r>
-      <w:r>
-        <w:rPr>
-          <w:rFonts w:ascii="Arial" w:hAnsi="Arial" w:cs="Arial"/>
-        </w:rPr>
-        <w:t>170.15 Person-Months</w:t>
-      </w:r>
-    </w:p>
-    <w:p>
-      <w:pPr>
-        <w:spacing w:after="0" w:line="276" w:lineRule="auto"/>
-        <w:ind w:left="720"/>
-        <w:jc w:val="both"/>
-        <w:rPr>
-          <w:rFonts w:ascii="Arial" w:hAnsi="Arial" w:cs="Arial"/>
-        </w:rPr>
-      </w:pPr>
-      <w:r>
-        <w:rPr>
-          <w:rFonts w:ascii="Arial" w:hAnsi="Arial" w:cs="Arial"/>
-        </w:rPr>
-        <w:t xml:space="preserve">                           </w:t>
-      </w:r>
-      <w:r>
-        <w:rPr>
-          <w:rFonts w:ascii="Arial" w:hAnsi="Arial" w:cs="Arial"/>
-        </w:rPr>
-        <w:t>Duration</w:t>
-      </w:r>
-      <w:r>
-        <w:rPr>
-          <w:rFonts w:ascii="Arial" w:hAnsi="Arial" w:cs="Arial"/>
-        </w:rPr>
-        <w:t xml:space="preserve"> </w:t>
-      </w:r>
-      <w:r>
-        <w:rPr>
-          <w:rFonts w:ascii="Arial" w:hAnsi="Arial" w:cs="Arial"/>
-        </w:rPr>
-        <w:t>=</w:t>
-      </w:r>
-      <w:r>
-        <w:rPr>
-          <w:rFonts w:ascii="Arial" w:hAnsi="Arial" w:cs="Arial"/>
-        </w:rPr>
-        <w:t xml:space="preserve"> </w:t>
-      </w:r>
-      <w:r>
-        <w:rPr>
-          <w:rFonts w:ascii="Arial" w:hAnsi="Arial" w:cs="Arial"/>
-        </w:rPr>
-        <w:t>170.15</w:t>
-      </w:r>
-      <w:r>
-        <w:rPr>
-          <w:rFonts w:ascii="Arial" w:hAnsi="Arial" w:cs="Arial"/>
-          <w:vertAlign w:val="superscript"/>
-        </w:rPr>
-        <w:t>0.38</w:t>
-      </w:r>
-      <w:r>
-        <w:rPr>
-          <w:rFonts w:ascii="Arial" w:hAnsi="Arial" w:cs="Arial"/>
-          <w:vertAlign w:val="superscript"/>
-        </w:rPr>
-        <w:t xml:space="preserve"> </w:t>
-      </w:r>
-      <w:r>
-        <w:rPr>
-          <w:rFonts w:ascii="Arial" w:hAnsi="Arial" w:cs="Arial"/>
-        </w:rPr>
-        <w:t>=</w:t>
-      </w:r>
-      <w:r>
-        <w:rPr>
-          <w:rFonts w:ascii="Arial" w:hAnsi="Arial" w:cs="Arial"/>
-        </w:rPr>
-        <w:t xml:space="preserve"> </w:t>
-      </w:r>
-      <w:r>
-        <w:rPr>
-          <w:rFonts w:ascii="Arial" w:hAnsi="Arial" w:cs="Arial"/>
-        </w:rPr>
-        <w:t>10.3 Months</w:t>
-      </w:r>
-    </w:p>
-    <w:p>
-      <w:pPr>
-        <w:spacing w:after="0" w:line="276" w:lineRule="auto"/>
-        <w:ind w:left="720"/>
-        <w:jc w:val="both"/>
-        <w:rPr>
-          <w:rFonts w:ascii="Arial" w:hAnsi="Arial" w:cs="Arial"/>
-        </w:rPr>
-      </w:pPr>
-      <w:r>
-        <w:rPr>
-          <w:rFonts w:ascii="Arial" w:hAnsi="Arial" w:cs="Arial"/>
-        </w:rPr>
-        <w:lastRenderedPageBreak/>
-        <w:t xml:space="preserve">This means that about </w:t>
-      </w:r>
-      <w:r>
-        <w:rPr>
-          <w:rFonts w:ascii="Arial" w:hAnsi="Arial" w:cs="Arial"/>
-          <w:b/>
-          <w:bCs/>
-        </w:rPr>
-        <w:t>170 person-months</w:t>
-      </w:r>
-      <w:r>
-        <w:rPr>
-          <w:rFonts w:ascii="Arial" w:hAnsi="Arial" w:cs="Arial"/>
-        </w:rPr>
-        <w:t xml:space="preserve"> of effort will be required, and the project may take around </w:t>
-      </w:r>
-      <w:r>
-        <w:rPr>
-          <w:rFonts w:ascii="Arial" w:hAnsi="Arial" w:cs="Arial"/>
-          <w:b/>
-          <w:bCs/>
-        </w:rPr>
-        <w:t>10 months</w:t>
-      </w:r>
-      <w:r>
-        <w:rPr>
-          <w:rFonts w:ascii="Arial" w:hAnsi="Arial" w:cs="Arial"/>
-        </w:rPr>
-        <w:t xml:space="preserve"> to complete.</w:t>
-      </w:r>
-    </w:p>
-    <w:p>
-      <w:pPr>
-        <w:spacing w:after="0" w:line="276" w:lineRule="auto"/>
-        <w:ind w:left="720"/>
-        <w:jc w:val="both"/>
+        <w:pStyle w:val="ListParagraph"/>
+        <w:ind w:left="360"/>
         <w:rPr>
           <w:rFonts w:ascii="Arial" w:hAnsi="Arial" w:cs="Arial"/>
         </w:rPr>
@@ -1036,195 +558,260 @@
         <w:pStyle w:val="ListParagraph"/>
         <w:numPr>
           <w:ilvl w:val="0"/>
-          <w:numId w:val="2"/>
+          <w:numId w:val="16"/>
         </w:numPr>
-        <w:spacing w:after="0" w:line="276" w:lineRule="auto"/>
-        <w:jc w:val="both"/>
-        <w:rPr>
-          <w:rFonts w:ascii="Arial" w:hAnsi="Arial" w:cs="Arial"/>
-          <w:b/>
-          <w:bCs/>
-        </w:rPr>
-      </w:pPr>
-      <w:r>
-        <w:rPr>
-          <w:rFonts w:ascii="Arial" w:hAnsi="Arial" w:cs="Arial"/>
-          <w:b/>
-          <w:bCs/>
-        </w:rPr>
-        <w:t>Intermediate COCOMO</w:t>
-      </w:r>
-      <w:r>
-        <w:rPr>
-          <w:rFonts w:ascii="Arial" w:hAnsi="Arial" w:cs="Arial"/>
-          <w:b/>
-          <w:bCs/>
-        </w:rPr>
-        <w:t>:</w:t>
+        <w:rPr>
+          <w:rFonts w:ascii="Arial" w:hAnsi="Arial" w:cs="Arial"/>
+          <w:b/>
+          <w:bCs/>
+        </w:rPr>
+      </w:pPr>
+      <w:r>
+        <w:rPr>
+          <w:rFonts w:ascii="Arial" w:hAnsi="Arial" w:cs="Arial"/>
+          <w:b/>
+          <w:bCs/>
+        </w:rPr>
+        <w:t>Reduced Documentation Overhead</w:t>
       </w:r>
     </w:p>
     <w:p>
       <w:pPr>
         <w:pStyle w:val="ListParagraph"/>
-        <w:spacing w:after="0" w:line="276" w:lineRule="auto"/>
-        <w:jc w:val="both"/>
-        <w:rPr>
-          <w:rFonts w:ascii="Arial" w:hAnsi="Arial" w:cs="Arial"/>
-        </w:rPr>
-      </w:pPr>
-      <w:r>
-        <w:rPr>
-          <w:rFonts w:ascii="Arial" w:hAnsi="Arial" w:cs="Arial"/>
-        </w:rPr>
-        <w:t xml:space="preserve">Intermediate COCOMO refines the Basic COCOMO model by considering </w:t>
-      </w:r>
-      <w:r>
-        <w:rPr>
-          <w:rFonts w:ascii="Arial" w:hAnsi="Arial" w:cs="Arial"/>
-          <w:b/>
-          <w:bCs/>
-        </w:rPr>
-        <w:t>cost drivers</w:t>
-      </w:r>
-      <w:r>
-        <w:rPr>
-          <w:rFonts w:ascii="Arial" w:hAnsi="Arial" w:cs="Arial"/>
-        </w:rPr>
-        <w:t xml:space="preserve"> that impact software development. These cost drivers are divided into </w:t>
-      </w:r>
-      <w:r>
-        <w:rPr>
-          <w:rFonts w:ascii="Arial" w:hAnsi="Arial" w:cs="Arial"/>
-          <w:b/>
-          <w:bCs/>
-        </w:rPr>
-        <w:t>four categories</w:t>
-      </w:r>
-      <w:r>
-        <w:rPr>
-          <w:rFonts w:ascii="Arial" w:hAnsi="Arial" w:cs="Arial"/>
-        </w:rPr>
-        <w:t>:</w:t>
-      </w:r>
+        <w:ind w:left="360"/>
+        <w:rPr>
+          <w:rFonts w:ascii="Arial" w:hAnsi="Arial" w:cs="Arial"/>
+        </w:rPr>
+      </w:pPr>
+      <w:r>
+        <w:rPr>
+          <w:rFonts w:ascii="Arial" w:hAnsi="Arial" w:cs="Arial"/>
+        </w:rPr>
+        <w:t>Instead of exhaustive documentation, Agile values working software and direct communication. This reduces effort spent writing and updating lengthy documents.</w:t>
+      </w:r>
+      <w:r>
+        <w:rPr>
+          <w:rFonts w:ascii="Arial" w:hAnsi="Arial" w:cs="Arial"/>
+        </w:rPr>
+        <w:br/>
+      </w:r>
+      <w:r>
+        <w:rPr>
+          <w:rFonts w:ascii="Arial" w:hAnsi="Arial" w:cs="Arial"/>
+          <w:b/>
+          <w:bCs/>
+        </w:rPr>
+        <w:t>Example:</w:t>
+      </w:r>
+      <w:r>
+        <w:rPr>
+          <w:rFonts w:ascii="Arial" w:hAnsi="Arial" w:cs="Arial"/>
+        </w:rPr>
+        <w:t xml:space="preserve"> A team using user stories and Kanban boards to track progress instead of writing detailed requirement documents saves time and effort.</w:t>
+      </w:r>
+    </w:p>
+    <w:p>
+      <w:pPr>
+        <w:pStyle w:val="ListParagraph"/>
+        <w:ind w:left="360"/>
+        <w:rPr>
+          <w:rFonts w:ascii="Arial" w:hAnsi="Arial" w:cs="Arial"/>
+        </w:rPr>
+      </w:pPr>
     </w:p>
     <w:p>
       <w:pPr>
         <w:pStyle w:val="ListParagraph"/>
         <w:numPr>
           <w:ilvl w:val="0"/>
-          <w:numId w:val="9"/>
+          <w:numId w:val="16"/>
         </w:numPr>
-        <w:spacing w:after="0" w:line="276" w:lineRule="auto"/>
-        <w:jc w:val="both"/>
-        <w:rPr>
-          <w:rFonts w:ascii="Arial" w:hAnsi="Arial" w:cs="Arial"/>
-        </w:rPr>
-      </w:pPr>
-      <w:r>
-        <w:rPr>
-          <w:rFonts w:ascii="Arial" w:hAnsi="Arial" w:cs="Arial"/>
-          <w:b/>
-          <w:bCs/>
-        </w:rPr>
-        <w:t>Product Attributes</w:t>
-      </w:r>
-      <w:r>
-        <w:rPr>
-          <w:rFonts w:ascii="Arial" w:hAnsi="Arial" w:cs="Arial"/>
-        </w:rPr>
-        <w:t>: Complexity, required reliability, database size, etc.</w:t>
-      </w:r>
+        <w:rPr>
+          <w:rFonts w:ascii="Arial" w:hAnsi="Arial" w:cs="Arial"/>
+          <w:b/>
+          <w:bCs/>
+        </w:rPr>
+      </w:pPr>
+      <w:r>
+        <w:rPr>
+          <w:rFonts w:ascii="Arial" w:hAnsi="Arial" w:cs="Arial"/>
+          <w:b/>
+          <w:bCs/>
+        </w:rPr>
+        <w:t>Automation &amp; Continuous Testing Reduce Debugging Effort</w:t>
+      </w:r>
+    </w:p>
+    <w:p>
+      <w:pPr>
+        <w:pStyle w:val="ListParagraph"/>
+        <w:ind w:left="360"/>
+        <w:rPr>
+          <w:rFonts w:ascii="Arial" w:hAnsi="Arial" w:cs="Arial"/>
+        </w:rPr>
+      </w:pPr>
+      <w:r>
+        <w:rPr>
+          <w:rFonts w:ascii="Arial" w:hAnsi="Arial" w:cs="Arial"/>
+        </w:rPr>
+        <w:t>Agile promotes continuous integration (CI) and automated testing, catching defects early and reducing large-scale bug-fixing efforts later.</w:t>
+      </w:r>
+      <w:r>
+        <w:rPr>
+          <w:rFonts w:ascii="Arial" w:hAnsi="Arial" w:cs="Arial"/>
+        </w:rPr>
+        <w:br/>
+      </w:r>
+      <w:r>
+        <w:rPr>
+          <w:rFonts w:ascii="Arial" w:hAnsi="Arial" w:cs="Arial"/>
+          <w:b/>
+          <w:bCs/>
+        </w:rPr>
+        <w:t>Example:</w:t>
+      </w:r>
+      <w:r>
+        <w:rPr>
+          <w:rFonts w:ascii="Arial" w:hAnsi="Arial" w:cs="Arial"/>
+        </w:rPr>
+        <w:t xml:space="preserve"> A DevOps pipeline automatically runs tests with every code commit, preventing defects from accumulating.</w:t>
+      </w:r>
+    </w:p>
+    <w:p>
+      <w:pPr>
+        <w:pStyle w:val="ListParagraph"/>
+        <w:ind w:left="360"/>
+        <w:rPr>
+          <w:rFonts w:ascii="Arial" w:hAnsi="Arial" w:cs="Arial"/>
+        </w:rPr>
+      </w:pPr>
     </w:p>
     <w:p>
       <w:pPr>
         <w:pStyle w:val="ListParagraph"/>
         <w:numPr>
           <w:ilvl w:val="0"/>
-          <w:numId w:val="9"/>
+          <w:numId w:val="16"/>
         </w:numPr>
-        <w:spacing w:after="0" w:line="276" w:lineRule="auto"/>
-        <w:jc w:val="both"/>
-        <w:rPr>
-          <w:rFonts w:ascii="Arial" w:hAnsi="Arial" w:cs="Arial"/>
-        </w:rPr>
-      </w:pPr>
-      <w:r>
-        <w:rPr>
-          <w:rFonts w:ascii="Arial" w:hAnsi="Arial" w:cs="Arial"/>
-          <w:b/>
-          <w:bCs/>
-        </w:rPr>
-        <w:t>Hardware Attributes</w:t>
-      </w:r>
-      <w:r>
-        <w:rPr>
-          <w:rFonts w:ascii="Arial" w:hAnsi="Arial" w:cs="Arial"/>
-        </w:rPr>
-        <w:t>: Execution time constraints, memory requirements, etc.</w:t>
-      </w:r>
+        <w:rPr>
+          <w:rFonts w:ascii="Arial" w:hAnsi="Arial" w:cs="Arial"/>
+          <w:b/>
+          <w:bCs/>
+        </w:rPr>
+      </w:pPr>
+      <w:r>
+        <w:rPr>
+          <w:rFonts w:ascii="Arial" w:hAnsi="Arial" w:cs="Arial"/>
+          <w:b/>
+          <w:bCs/>
+        </w:rPr>
+        <w:t>Cross-Functional Teams Reduce Dependencies</w:t>
+      </w:r>
+    </w:p>
+    <w:p>
+      <w:pPr>
+        <w:pStyle w:val="ListParagraph"/>
+        <w:ind w:left="360"/>
+        <w:rPr>
+          <w:rFonts w:ascii="Arial" w:hAnsi="Arial" w:cs="Arial"/>
+        </w:rPr>
+      </w:pPr>
+      <w:r>
+        <w:rPr>
+          <w:rFonts w:ascii="Arial" w:hAnsi="Arial" w:cs="Arial"/>
+        </w:rPr>
+        <w:t>Agile teams are self-organizing and include developers, testers, and designers working together, minimizing delays caused by dependencies on other teams.</w:t>
+      </w:r>
+      <w:r>
+        <w:rPr>
+          <w:rFonts w:ascii="Arial" w:hAnsi="Arial" w:cs="Arial"/>
+        </w:rPr>
+        <w:br/>
+      </w:r>
+      <w:r>
+        <w:rPr>
+          <w:rFonts w:ascii="Arial" w:hAnsi="Arial" w:cs="Arial"/>
+          <w:b/>
+          <w:bCs/>
+        </w:rPr>
+        <w:t>Example:</w:t>
+      </w:r>
+      <w:r>
+        <w:rPr>
+          <w:rFonts w:ascii="Arial" w:hAnsi="Arial" w:cs="Arial"/>
+        </w:rPr>
+        <w:t xml:space="preserve"> A product team working in Agile can quickly resolve issues without waiting for approvals from separate departments.</w:t>
+      </w:r>
+    </w:p>
+    <w:p>
+      <w:pPr>
+        <w:pStyle w:val="ListParagraph"/>
+        <w:ind w:left="360"/>
+        <w:rPr>
+          <w:rFonts w:ascii="Arial" w:hAnsi="Arial" w:cs="Arial"/>
+        </w:rPr>
+      </w:pPr>
     </w:p>
     <w:p>
       <w:pPr>
         <w:pStyle w:val="ListParagraph"/>
         <w:numPr>
           <w:ilvl w:val="0"/>
-          <w:numId w:val="9"/>
+          <w:numId w:val="16"/>
         </w:numPr>
-        <w:spacing w:after="0" w:line="276" w:lineRule="auto"/>
-        <w:jc w:val="both"/>
-        <w:rPr>
-          <w:rFonts w:ascii="Arial" w:hAnsi="Arial" w:cs="Arial"/>
-        </w:rPr>
-      </w:pPr>
-      <w:r>
-        <w:rPr>
-          <w:rFonts w:ascii="Arial" w:hAnsi="Arial" w:cs="Arial"/>
-          <w:b/>
-          <w:bCs/>
-        </w:rPr>
-        <w:t>Personnel Attributes</w:t>
-      </w:r>
-      <w:r>
-        <w:rPr>
-          <w:rFonts w:ascii="Arial" w:hAnsi="Arial" w:cs="Arial"/>
-        </w:rPr>
-        <w:t>: Experience level, programming capability, etc.</w:t>
+        <w:rPr>
+          <w:rFonts w:ascii="Arial" w:hAnsi="Arial" w:cs="Arial"/>
+          <w:b/>
+          <w:bCs/>
+        </w:rPr>
+      </w:pPr>
+      <w:r>
+        <w:rPr>
+          <w:rFonts w:ascii="Arial" w:hAnsi="Arial" w:cs="Arial"/>
+          <w:b/>
+          <w:bCs/>
+        </w:rPr>
+        <w:t>High Collaboration Prevents Misalignment &amp; Rework</w:t>
       </w:r>
     </w:p>
     <w:p>
       <w:pPr>
         <w:pStyle w:val="ListParagraph"/>
-        <w:numPr>
-          <w:ilvl w:val="0"/>
-          <w:numId w:val="9"/>
-        </w:numPr>
-        <w:spacing w:after="0" w:line="276" w:lineRule="auto"/>
-        <w:jc w:val="both"/>
-        <w:rPr>
-          <w:rFonts w:ascii="Arial" w:hAnsi="Arial" w:cs="Arial"/>
-        </w:rPr>
-      </w:pPr>
-      <w:r>
-        <w:rPr>
-          <w:rFonts w:ascii="Arial" w:hAnsi="Arial" w:cs="Arial"/>
-          <w:b/>
-          <w:bCs/>
-        </w:rPr>
-        <w:t>Project Attributes</w:t>
-      </w:r>
-      <w:r>
-        <w:rPr>
-          <w:rFonts w:ascii="Arial" w:hAnsi="Arial" w:cs="Arial"/>
-        </w:rPr>
-        <w:t>: Development tools, schedule constraints, etc.</w:t>
+        <w:ind w:left="360"/>
+        <w:rPr>
+          <w:rFonts w:ascii="Arial" w:hAnsi="Arial" w:cs="Arial"/>
+        </w:rPr>
+      </w:pPr>
+      <w:r>
+        <w:rPr>
+          <w:rFonts w:ascii="Arial" w:hAnsi="Arial" w:cs="Arial"/>
+        </w:rPr>
+        <w:t>Agile encourages daily stand-up meetings and close team collaboration, reducing misunderstandings and the need for time-consuming revisions.</w:t>
+      </w:r>
+      <w:r>
+        <w:rPr>
+          <w:rFonts w:ascii="Arial" w:hAnsi="Arial" w:cs="Arial"/>
+        </w:rPr>
+        <w:br/>
+      </w:r>
+      <w:r>
+        <w:rPr>
+          <w:rFonts w:ascii="Arial" w:hAnsi="Arial" w:cs="Arial"/>
+          <w:b/>
+          <w:bCs/>
+        </w:rPr>
+        <w:t>Example:</w:t>
+      </w:r>
+      <w:r>
+        <w:rPr>
+          <w:rFonts w:ascii="Arial" w:hAnsi="Arial" w:cs="Arial"/>
+        </w:rPr>
+        <w:t xml:space="preserve"> A UI/UX designer and a developer co-create wireframes and prototypes instead of waiting for finalized design specs.</w:t>
       </w:r>
     </w:p>
     <w:p>
       <w:pPr>
         <w:pStyle w:val="ListParagraph"/>
-        <w:spacing w:after="0" w:line="276" w:lineRule="auto"/>
-        <w:ind w:left="1440"/>
-        <w:jc w:val="both"/>
+        <w:ind w:left="360"/>
         <w:rPr>
           <w:rFonts w:ascii="Arial" w:hAnsi="Arial" w:cs="Arial"/>
         </w:rPr>
@@ -1233,1014 +820,50 @@
     <w:p>
       <w:pPr>
         <w:pStyle w:val="ListParagraph"/>
-        <w:spacing w:after="0" w:line="276" w:lineRule="auto"/>
-        <w:jc w:val="both"/>
-        <w:rPr>
-          <w:rFonts w:ascii="Arial" w:hAnsi="Arial" w:cs="Arial"/>
-        </w:rPr>
-      </w:pPr>
-      <w:r>
-        <w:rPr>
-          <w:rFonts w:ascii="Arial" w:hAnsi="Arial" w:cs="Arial"/>
-        </w:rPr>
-        <w:t xml:space="preserve">          </w:t>
-      </w:r>
-      <w:r>
-        <w:rPr>
-          <w:rFonts w:ascii="Arial" w:hAnsi="Arial" w:cs="Arial"/>
-        </w:rPr>
-        <w:t>Each attribute is assigned a weight (0.7 to 1.7), which affects the estimation.</w:t>
-      </w:r>
-    </w:p>
-    <w:p>
-      <w:pPr>
-        <w:pStyle w:val="ListParagraph"/>
-        <w:spacing w:after="0" w:line="276" w:lineRule="auto"/>
-        <w:jc w:val="both"/>
-        <w:rPr>
-          <w:rFonts w:ascii="Arial" w:hAnsi="Arial" w:cs="Arial"/>
-        </w:rPr>
-      </w:pPr>
-    </w:p>
-    <w:p>
-      <w:pPr>
-        <w:spacing w:after="0" w:line="276" w:lineRule="auto"/>
-        <w:jc w:val="both"/>
-        <w:rPr>
-          <w:rFonts w:ascii="Arial" w:hAnsi="Arial" w:cs="Arial"/>
-          <w:b/>
-          <w:bCs/>
-        </w:rPr>
-      </w:pPr>
-      <w:r>
-        <w:rPr>
-          <w:rFonts w:ascii="Arial" w:hAnsi="Arial" w:cs="Arial"/>
-          <w:b/>
-          <w:bCs/>
-        </w:rPr>
-        <w:t xml:space="preserve">          </w:t>
-      </w:r>
-      <w:r>
-        <w:rPr>
-          <w:rFonts w:ascii="Arial" w:hAnsi="Arial" w:cs="Arial"/>
-          <w:b/>
-          <w:bCs/>
-        </w:rPr>
-        <w:t>Formula for Intermediate COCOMO</w:t>
-      </w:r>
-      <w:r>
-        <w:rPr>
-          <w:rFonts w:ascii="Arial" w:hAnsi="Arial" w:cs="Arial"/>
-          <w:b/>
-          <w:bCs/>
-        </w:rPr>
-        <w:t>:</w:t>
-      </w:r>
-    </w:p>
-    <w:p>
-      <w:pPr>
-        <w:spacing w:after="0" w:line="276" w:lineRule="auto"/>
-        <w:jc w:val="both"/>
-        <w:rPr>
-          <w:rFonts w:ascii="Arial" w:hAnsi="Arial" w:cs="Arial"/>
-          <w:b/>
-          <w:bCs/>
-        </w:rPr>
-      </w:pPr>
-    </w:p>
-    <w:p>
-      <w:pPr>
-        <w:pStyle w:val="ListParagraph"/>
-        <w:spacing w:line="276" w:lineRule="auto"/>
-        <w:ind w:left="1440"/>
-        <w:jc w:val="both"/>
-        <w:rPr>
-          <w:rFonts w:ascii="Arial" w:hAnsi="Arial" w:cs="Arial"/>
-        </w:rPr>
-      </w:pPr>
-      <w:r>
-        <w:rPr>
-          <w:rFonts w:ascii="Arial" w:hAnsi="Arial" w:cs="Arial"/>
-        </w:rPr>
-        <w:t xml:space="preserve">                        </w:t>
-      </w:r>
-      <w:r>
-        <w:rPr>
-          <w:rFonts w:ascii="Arial" w:hAnsi="Arial" w:cs="Arial"/>
-        </w:rPr>
-        <w:t>Effort</w:t>
-      </w:r>
-      <w:r>
-        <w:rPr>
-          <w:rFonts w:ascii="Arial" w:hAnsi="Arial" w:cs="Arial"/>
-        </w:rPr>
-        <w:t xml:space="preserve"> </w:t>
-      </w:r>
-      <w:r>
-        <w:rPr>
-          <w:rFonts w:ascii="Arial" w:hAnsi="Arial" w:cs="Arial"/>
-        </w:rPr>
-        <w:t>=</w:t>
-      </w:r>
-      <w:r>
-        <w:rPr>
-          <w:rFonts w:ascii="Arial" w:hAnsi="Arial" w:cs="Arial"/>
-        </w:rPr>
-        <w:t xml:space="preserve"> </w:t>
-      </w:r>
-      <w:r>
-        <w:rPr>
-          <w:rFonts w:ascii="Arial" w:hAnsi="Arial" w:cs="Arial"/>
-        </w:rPr>
-        <w:t>a</w:t>
-      </w:r>
-      <w:r>
-        <w:rPr>
-          <w:rFonts w:ascii="Arial" w:hAnsi="Arial" w:cs="Arial"/>
-        </w:rPr>
-        <w:t xml:space="preserve"> </w:t>
-      </w:r>
-      <w:r>
-        <w:rPr>
-          <w:rFonts w:ascii="Arial" w:hAnsi="Arial" w:cs="Arial"/>
-        </w:rPr>
-        <w:t>×</w:t>
-      </w:r>
-      <w:r>
-        <w:rPr>
-          <w:rFonts w:ascii="Arial" w:hAnsi="Arial" w:cs="Arial"/>
-        </w:rPr>
-        <w:t xml:space="preserve"> </w:t>
-      </w:r>
-      <w:r>
-        <w:rPr>
-          <w:rFonts w:ascii="Arial" w:hAnsi="Arial" w:cs="Arial"/>
-        </w:rPr>
-        <w:t>EAF</w:t>
-      </w:r>
-      <w:r>
-        <w:rPr>
-          <w:rFonts w:ascii="Arial" w:hAnsi="Arial" w:cs="Arial"/>
-        </w:rPr>
-        <w:t xml:space="preserve"> </w:t>
-      </w:r>
-      <w:r>
-        <w:rPr>
-          <w:rFonts w:ascii="Arial" w:hAnsi="Arial" w:cs="Arial"/>
-        </w:rPr>
-        <w:t>×</w:t>
-      </w:r>
-      <w:r>
-        <w:rPr>
-          <w:rFonts w:ascii="Arial" w:hAnsi="Arial" w:cs="Arial"/>
-        </w:rPr>
-        <w:t xml:space="preserve"> </w:t>
-      </w:r>
-      <w:r>
-        <w:rPr>
-          <w:rFonts w:ascii="Arial" w:hAnsi="Arial" w:cs="Arial"/>
-        </w:rPr>
-        <w:t>KLOC</w:t>
-      </w:r>
-      <w:r>
-        <w:rPr>
-          <w:rFonts w:ascii="Arial" w:hAnsi="Arial" w:cs="Arial"/>
-          <w:vertAlign w:val="superscript"/>
-        </w:rPr>
-        <w:t>E</w:t>
-      </w:r>
-    </w:p>
-    <w:p>
-      <w:pPr>
-        <w:pStyle w:val="ListParagraph"/>
-        <w:spacing w:after="0" w:line="276" w:lineRule="auto"/>
-        <w:ind w:left="1440"/>
-        <w:jc w:val="both"/>
-        <w:rPr>
-          <w:rFonts w:ascii="Arial" w:hAnsi="Arial" w:cs="Arial"/>
-        </w:rPr>
-      </w:pPr>
-      <w:r>
-        <w:rPr>
-          <w:rFonts w:ascii="Arial" w:hAnsi="Arial" w:cs="Arial"/>
-        </w:rPr>
-        <w:t>Where:</w:t>
-      </w:r>
-    </w:p>
-    <w:p>
-      <w:pPr>
-        <w:pStyle w:val="ListParagraph"/>
-        <w:spacing w:after="0" w:line="276" w:lineRule="auto"/>
-        <w:ind w:left="1440"/>
-        <w:jc w:val="both"/>
-        <w:rPr>
-          <w:rFonts w:ascii="Arial" w:hAnsi="Arial" w:cs="Arial"/>
-        </w:rPr>
-      </w:pPr>
-      <w:r>
-        <w:rPr>
-          <w:rFonts w:ascii="Arial" w:hAnsi="Arial" w:cs="Arial"/>
-          <w:b/>
-          <w:bCs/>
-        </w:rPr>
-        <w:t>a</w:t>
-      </w:r>
-      <w:r>
-        <w:rPr>
-          <w:rFonts w:ascii="Arial" w:hAnsi="Arial" w:cs="Arial"/>
-        </w:rPr>
-        <w:t xml:space="preserve"> and </w:t>
-      </w:r>
-      <w:r>
-        <w:rPr>
-          <w:rFonts w:ascii="Arial" w:hAnsi="Arial" w:cs="Arial"/>
-          <w:b/>
-          <w:bCs/>
-        </w:rPr>
-        <w:t>E</w:t>
-      </w:r>
-      <w:r>
-        <w:rPr>
-          <w:rFonts w:ascii="Arial" w:hAnsi="Arial" w:cs="Arial"/>
-        </w:rPr>
-        <w:t xml:space="preserve"> depend on the type of software project (Organic, Semi-Detached, Embedded).</w:t>
-      </w:r>
-    </w:p>
-    <w:p>
-      <w:pPr>
-        <w:pStyle w:val="ListParagraph"/>
-        <w:spacing w:after="0" w:line="276" w:lineRule="auto"/>
-        <w:ind w:left="1440"/>
-        <w:jc w:val="both"/>
-        <w:rPr>
-          <w:rFonts w:ascii="Arial" w:hAnsi="Arial" w:cs="Arial"/>
-        </w:rPr>
-      </w:pPr>
-      <w:r>
-        <w:rPr>
-          <w:rFonts w:ascii="Arial" w:hAnsi="Arial" w:cs="Arial"/>
-          <w:b/>
-          <w:bCs/>
-        </w:rPr>
-        <w:t>EAF</w:t>
-      </w:r>
-      <w:r>
-        <w:rPr>
-          <w:rFonts w:ascii="Arial" w:hAnsi="Arial" w:cs="Arial"/>
-        </w:rPr>
-        <w:t xml:space="preserve"> is the calculated effort adjustment factor based on cost drivers.</w:t>
-      </w:r>
-    </w:p>
-    <w:p>
-      <w:pPr>
-        <w:pStyle w:val="ListParagraph"/>
-        <w:spacing w:after="0" w:line="276" w:lineRule="auto"/>
-        <w:jc w:val="both"/>
-        <w:rPr>
-          <w:rFonts w:ascii="Arial" w:hAnsi="Arial" w:cs="Arial"/>
-          <w:lang w:val="en-US"/>
-        </w:rPr>
-      </w:pPr>
-    </w:p>
-    <w:p>
-      <w:pPr>
-        <w:pStyle w:val="ListParagraph"/>
-        <w:spacing w:after="0" w:line="276" w:lineRule="auto"/>
-        <w:jc w:val="both"/>
-        <w:rPr>
-          <w:rFonts w:ascii="Arial" w:hAnsi="Arial" w:cs="Arial"/>
-          <w:b/>
-          <w:bCs/>
-        </w:rPr>
-      </w:pPr>
-      <w:r>
-        <w:rPr>
-          <w:rFonts w:ascii="Arial" w:hAnsi="Arial" w:cs="Arial"/>
-          <w:b/>
-          <w:bCs/>
-        </w:rPr>
-        <w:t>Example</w:t>
-      </w:r>
-    </w:p>
-    <w:p>
-      <w:pPr>
-        <w:pStyle w:val="ListParagraph"/>
-        <w:spacing w:after="0" w:line="276" w:lineRule="auto"/>
-        <w:jc w:val="both"/>
-        <w:rPr>
-          <w:rFonts w:ascii="Arial" w:hAnsi="Arial" w:cs="Arial"/>
-        </w:rPr>
-      </w:pPr>
-      <w:r>
-        <w:rPr>
-          <w:rFonts w:ascii="Arial" w:hAnsi="Arial" w:cs="Arial"/>
-        </w:rPr>
-        <w:t>For a database management system (semi-detached), assume:</w:t>
-      </w:r>
-    </w:p>
-    <w:p>
-      <w:pPr>
-        <w:pStyle w:val="ListParagraph"/>
-        <w:spacing w:after="0" w:line="276" w:lineRule="auto"/>
-        <w:ind w:left="1440"/>
-        <w:jc w:val="both"/>
-        <w:rPr>
-          <w:rFonts w:ascii="Arial" w:hAnsi="Arial" w:cs="Arial"/>
-        </w:rPr>
-      </w:pPr>
-      <w:r>
-        <w:rPr>
-          <w:rFonts w:ascii="Arial" w:hAnsi="Arial" w:cs="Arial"/>
-        </w:rPr>
-        <w:t>KLOC = 100</w:t>
-      </w:r>
-    </w:p>
-    <w:p>
-      <w:pPr>
-        <w:pStyle w:val="ListParagraph"/>
-        <w:spacing w:after="0" w:line="276" w:lineRule="auto"/>
-        <w:ind w:left="1440"/>
-        <w:jc w:val="both"/>
-        <w:rPr>
-          <w:rFonts w:ascii="Arial" w:hAnsi="Arial" w:cs="Arial"/>
-        </w:rPr>
-      </w:pPr>
-      <w:r>
-        <w:rPr>
-          <w:rFonts w:ascii="Arial" w:hAnsi="Arial" w:cs="Arial"/>
-        </w:rPr>
-        <w:t>Cost drivers (EAF) = 1.2 (after adjusting for complexity and team experience)</w:t>
-      </w:r>
-    </w:p>
-    <w:p>
-      <w:pPr>
-        <w:pStyle w:val="ListParagraph"/>
-        <w:spacing w:after="0" w:line="276" w:lineRule="auto"/>
-        <w:ind w:left="1440"/>
-        <w:jc w:val="both"/>
-        <w:rPr>
-          <w:rFonts w:ascii="Arial" w:hAnsi="Arial" w:cs="Arial"/>
-        </w:rPr>
-      </w:pPr>
-      <w:r>
-        <w:rPr>
-          <w:rFonts w:ascii="Arial" w:hAnsi="Arial" w:cs="Arial"/>
-        </w:rPr>
-        <w:t>a = 3.0, E = 1.12</w:t>
-      </w:r>
-    </w:p>
-    <w:p>
-      <w:pPr>
-        <w:pStyle w:val="ListParagraph"/>
-        <w:spacing w:after="0" w:line="276" w:lineRule="auto"/>
-        <w:jc w:val="both"/>
-        <w:rPr>
-          <w:rFonts w:ascii="Arial" w:hAnsi="Arial" w:cs="Arial"/>
-        </w:rPr>
-      </w:pPr>
-    </w:p>
-    <w:p>
-      <w:pPr>
-        <w:pStyle w:val="ListParagraph"/>
-        <w:spacing w:line="276" w:lineRule="auto"/>
-        <w:jc w:val="both"/>
-        <w:rPr>
-          <w:rFonts w:ascii="Arial" w:hAnsi="Arial" w:cs="Arial"/>
-        </w:rPr>
-      </w:pPr>
-      <w:r>
-        <w:rPr>
-          <w:rFonts w:ascii="Arial" w:hAnsi="Arial" w:cs="Arial"/>
-        </w:rPr>
-        <w:t xml:space="preserve">          </w:t>
-      </w:r>
-      <w:r>
-        <w:rPr>
-          <w:rFonts w:ascii="Arial" w:hAnsi="Arial" w:cs="Arial"/>
-        </w:rPr>
-        <w:t>Effort</w:t>
-      </w:r>
-      <w:r>
-        <w:rPr>
-          <w:rFonts w:ascii="Arial" w:hAnsi="Arial" w:cs="Arial"/>
-        </w:rPr>
-        <w:t xml:space="preserve"> </w:t>
-      </w:r>
-      <w:r>
-        <w:rPr>
-          <w:rFonts w:ascii="Arial" w:hAnsi="Arial" w:cs="Arial"/>
-        </w:rPr>
-        <w:t>=</w:t>
-      </w:r>
-      <w:r>
-        <w:rPr>
-          <w:rFonts w:ascii="Arial" w:hAnsi="Arial" w:cs="Arial"/>
-        </w:rPr>
-        <w:t xml:space="preserve"> </w:t>
-      </w:r>
-      <w:r>
-        <w:rPr>
-          <w:rFonts w:ascii="Arial" w:hAnsi="Arial" w:cs="Arial"/>
-        </w:rPr>
-        <w:t>3.0</w:t>
-      </w:r>
-      <w:r>
-        <w:rPr>
-          <w:rFonts w:ascii="Arial" w:hAnsi="Arial" w:cs="Arial"/>
-        </w:rPr>
-        <w:t xml:space="preserve"> </w:t>
-      </w:r>
-      <w:r>
-        <w:rPr>
-          <w:rFonts w:ascii="Arial" w:hAnsi="Arial" w:cs="Arial"/>
-        </w:rPr>
-        <w:t>×</w:t>
-      </w:r>
-      <w:r>
-        <w:rPr>
-          <w:rFonts w:ascii="Arial" w:hAnsi="Arial" w:cs="Arial"/>
-        </w:rPr>
-        <w:t xml:space="preserve"> </w:t>
-      </w:r>
-      <w:r>
-        <w:rPr>
-          <w:rFonts w:ascii="Arial" w:hAnsi="Arial" w:cs="Arial"/>
-        </w:rPr>
-        <w:t>1.2</w:t>
-      </w:r>
-      <w:r>
-        <w:rPr>
-          <w:rFonts w:ascii="Arial" w:hAnsi="Arial" w:cs="Arial"/>
-        </w:rPr>
-        <w:t xml:space="preserve"> </w:t>
-      </w:r>
-      <w:r>
-        <w:rPr>
-          <w:rFonts w:ascii="Arial" w:hAnsi="Arial" w:cs="Arial"/>
-        </w:rPr>
-        <w:t>×</w:t>
-      </w:r>
-      <w:r>
-        <w:rPr>
-          <w:rFonts w:ascii="Arial" w:hAnsi="Arial" w:cs="Arial"/>
-        </w:rPr>
-        <w:t xml:space="preserve"> </w:t>
-      </w:r>
-      <w:r>
-        <w:rPr>
-          <w:rFonts w:ascii="Arial" w:hAnsi="Arial" w:cs="Arial"/>
-        </w:rPr>
-        <w:t>100</w:t>
-      </w:r>
-      <w:r>
-        <w:rPr>
-          <w:rFonts w:ascii="Arial" w:hAnsi="Arial" w:cs="Arial"/>
-          <w:vertAlign w:val="superscript"/>
-        </w:rPr>
-        <w:t>1.12</w:t>
-      </w:r>
-      <w:r>
-        <w:rPr>
-          <w:rFonts w:ascii="Arial" w:hAnsi="Arial" w:cs="Arial"/>
-          <w:vertAlign w:val="superscript"/>
-        </w:rPr>
-        <w:t xml:space="preserve"> </w:t>
-      </w:r>
-      <w:r>
-        <w:rPr>
-          <w:rFonts w:ascii="Arial" w:hAnsi="Arial" w:cs="Arial"/>
-        </w:rPr>
-        <w:t>=</w:t>
-      </w:r>
-      <w:r>
-        <w:rPr>
-          <w:rFonts w:ascii="Arial" w:hAnsi="Arial" w:cs="Arial"/>
-        </w:rPr>
-        <w:t xml:space="preserve"> </w:t>
-      </w:r>
-      <w:r>
-        <w:rPr>
-          <w:rFonts w:ascii="Arial" w:hAnsi="Arial" w:cs="Arial"/>
-        </w:rPr>
-        <w:t>3.0</w:t>
-      </w:r>
-      <w:r>
-        <w:rPr>
-          <w:rFonts w:ascii="Arial" w:hAnsi="Arial" w:cs="Arial"/>
-        </w:rPr>
-        <w:t xml:space="preserve"> </w:t>
-      </w:r>
-      <w:r>
-        <w:rPr>
-          <w:rFonts w:ascii="Arial" w:hAnsi="Arial" w:cs="Arial"/>
-        </w:rPr>
-        <w:t>×</w:t>
-      </w:r>
-      <w:r>
-        <w:rPr>
-          <w:rFonts w:ascii="Arial" w:hAnsi="Arial" w:cs="Arial"/>
-        </w:rPr>
-        <w:t xml:space="preserve"> </w:t>
-      </w:r>
-      <w:r>
-        <w:rPr>
-          <w:rFonts w:ascii="Arial" w:hAnsi="Arial" w:cs="Arial"/>
-        </w:rPr>
-        <w:t>1.2</w:t>
-      </w:r>
-      <w:r>
-        <w:rPr>
-          <w:rFonts w:ascii="Arial" w:hAnsi="Arial" w:cs="Arial"/>
-        </w:rPr>
-        <w:t xml:space="preserve"> </w:t>
-      </w:r>
-      <w:r>
-        <w:rPr>
-          <w:rFonts w:ascii="Arial" w:hAnsi="Arial" w:cs="Arial"/>
-        </w:rPr>
-        <w:t>×</w:t>
-      </w:r>
-      <w:r>
-        <w:rPr>
-          <w:rFonts w:ascii="Arial" w:hAnsi="Arial" w:cs="Arial"/>
-        </w:rPr>
-        <w:t xml:space="preserve"> </w:t>
-      </w:r>
-      <w:r>
-        <w:rPr>
-          <w:rFonts w:ascii="Arial" w:hAnsi="Arial" w:cs="Arial"/>
-        </w:rPr>
-        <w:t>132</w:t>
-      </w:r>
-      <w:r>
-        <w:rPr>
-          <w:rFonts w:ascii="Arial" w:hAnsi="Arial" w:cs="Arial"/>
-        </w:rPr>
-        <w:t xml:space="preserve"> </w:t>
-      </w:r>
-      <w:r>
-        <w:rPr>
-          <w:rFonts w:ascii="Arial" w:hAnsi="Arial" w:cs="Arial"/>
-        </w:rPr>
-        <w:t>=</w:t>
-      </w:r>
-      <w:r>
-        <w:rPr>
-          <w:rFonts w:ascii="Arial" w:hAnsi="Arial" w:cs="Arial"/>
-        </w:rPr>
-        <w:t xml:space="preserve"> </w:t>
-      </w:r>
-      <w:r>
-        <w:rPr>
-          <w:rFonts w:ascii="Arial" w:hAnsi="Arial" w:cs="Arial"/>
-        </w:rPr>
-        <w:t>475.2 Person-Months</w:t>
-      </w:r>
-    </w:p>
-    <w:p>
-      <w:pPr>
-        <w:pStyle w:val="ListParagraph"/>
-        <w:spacing w:after="0" w:line="276" w:lineRule="auto"/>
-        <w:jc w:val="both"/>
-        <w:rPr>
-          <w:rFonts w:ascii="Arial" w:hAnsi="Arial" w:cs="Arial"/>
-        </w:rPr>
-      </w:pPr>
-      <w:r>
-        <w:rPr>
-          <w:rFonts w:ascii="Arial" w:hAnsi="Arial" w:cs="Arial"/>
-        </w:rPr>
-        <w:t>This shows that the effort required will be</w:t>
-      </w:r>
-      <w:r>
-        <w:rPr>
-          <w:rFonts w:ascii="Arial" w:hAnsi="Arial" w:cs="Arial"/>
-          <w:b/>
-          <w:bCs/>
-        </w:rPr>
-        <w:t xml:space="preserve"> 475 person-months</w:t>
-      </w:r>
-      <w:r>
-        <w:rPr>
-          <w:rFonts w:ascii="Arial" w:hAnsi="Arial" w:cs="Arial"/>
-        </w:rPr>
-        <w:t>, considering project-specific cost drivers.</w:t>
-      </w:r>
-    </w:p>
-    <w:p>
-      <w:pPr>
-        <w:pStyle w:val="ListParagraph"/>
-        <w:spacing w:after="0" w:line="276" w:lineRule="auto"/>
-        <w:jc w:val="both"/>
-        <w:rPr>
-          <w:rFonts w:ascii="Arial" w:hAnsi="Arial" w:cs="Arial"/>
-        </w:rPr>
-      </w:pPr>
-    </w:p>
-    <w:p>
-      <w:pPr>
-        <w:pStyle w:val="ListParagraph"/>
-        <w:spacing w:after="0" w:line="276" w:lineRule="auto"/>
-        <w:jc w:val="both"/>
-        <w:rPr>
-          <w:rFonts w:ascii="Arial" w:hAnsi="Arial" w:cs="Arial"/>
-          <w:lang w:val="en-US"/>
-        </w:rPr>
-      </w:pPr>
-    </w:p>
-    <w:p>
-      <w:pPr>
-        <w:pStyle w:val="ListParagraph"/>
-        <w:numPr>
-          <w:ilvl w:val="0"/>
-          <w:numId w:val="2"/>
-        </w:numPr>
-        <w:spacing w:after="0" w:line="276" w:lineRule="auto"/>
-        <w:jc w:val="both"/>
-        <w:rPr>
-          <w:rFonts w:ascii="Arial" w:hAnsi="Arial" w:cs="Arial"/>
-          <w:b/>
-          <w:bCs/>
-        </w:rPr>
-      </w:pPr>
-      <w:r>
-        <w:rPr>
-          <w:rFonts w:ascii="Arial" w:hAnsi="Arial" w:cs="Arial"/>
-          <w:b/>
-          <w:bCs/>
-        </w:rPr>
-        <w:t>Detailed COCOMO</w:t>
-      </w:r>
-    </w:p>
-    <w:p>
-      <w:pPr>
-        <w:pStyle w:val="ListParagraph"/>
-        <w:spacing w:after="0" w:line="276" w:lineRule="auto"/>
-        <w:jc w:val="both"/>
-        <w:rPr>
-          <w:rFonts w:ascii="Arial" w:hAnsi="Arial" w:cs="Arial"/>
-        </w:rPr>
-      </w:pPr>
-      <w:r>
-        <w:rPr>
-          <w:rFonts w:ascii="Arial" w:hAnsi="Arial" w:cs="Arial"/>
-        </w:rPr>
-        <w:t xml:space="preserve">Detailed COCOMO extends Intermediate COCOMO by applying cost driver analysis to </w:t>
-      </w:r>
-      <w:r>
-        <w:rPr>
-          <w:rFonts w:ascii="Arial" w:hAnsi="Arial" w:cs="Arial"/>
-          <w:b/>
-          <w:bCs/>
-        </w:rPr>
-        <w:t>each phase</w:t>
-      </w:r>
-      <w:r>
-        <w:rPr>
-          <w:rFonts w:ascii="Arial" w:hAnsi="Arial" w:cs="Arial"/>
-        </w:rPr>
-        <w:t xml:space="preserve"> of software development (e.g., requirements, design, coding, testing). This results in more precise effort estimation per phase.</w:t>
-      </w:r>
-    </w:p>
-    <w:p>
-      <w:pPr>
-        <w:pStyle w:val="ListParagraph"/>
-        <w:spacing w:after="0" w:line="276" w:lineRule="auto"/>
-        <w:jc w:val="both"/>
-        <w:rPr>
-          <w:rFonts w:ascii="Arial" w:hAnsi="Arial" w:cs="Arial"/>
-        </w:rPr>
-      </w:pPr>
-    </w:p>
-    <w:p>
-      <w:pPr>
-        <w:pStyle w:val="ListParagraph"/>
-        <w:numPr>
-          <w:ilvl w:val="0"/>
-          <w:numId w:val="13"/>
-        </w:numPr>
-        <w:spacing w:after="0" w:line="276" w:lineRule="auto"/>
-        <w:jc w:val="both"/>
-        <w:rPr>
-          <w:rFonts w:ascii="Arial" w:hAnsi="Arial" w:cs="Arial"/>
-        </w:rPr>
-      </w:pPr>
-      <w:r>
-        <w:rPr>
-          <w:rFonts w:ascii="Arial" w:hAnsi="Arial" w:cs="Arial"/>
-        </w:rPr>
-        <w:lastRenderedPageBreak/>
-        <w:t>Used during project development, unlike Basic and Intermediate COCOMO, which estimate the entire project.</w:t>
-      </w:r>
-    </w:p>
-    <w:p>
-      <w:pPr>
-        <w:pStyle w:val="ListParagraph"/>
-        <w:numPr>
-          <w:ilvl w:val="0"/>
-          <w:numId w:val="13"/>
-        </w:numPr>
-        <w:spacing w:after="0" w:line="276" w:lineRule="auto"/>
-        <w:jc w:val="both"/>
-        <w:rPr>
-          <w:rFonts w:ascii="Arial" w:hAnsi="Arial" w:cs="Arial"/>
-        </w:rPr>
-      </w:pPr>
-      <w:r>
-        <w:rPr>
-          <w:rFonts w:ascii="Arial" w:hAnsi="Arial" w:cs="Arial"/>
-        </w:rPr>
-        <w:t>Breaks down effort estimation phase-wise, ensuring better resource allocation.</w:t>
-      </w:r>
-    </w:p>
-    <w:p>
-      <w:pPr>
-        <w:pStyle w:val="ListParagraph"/>
-        <w:numPr>
-          <w:ilvl w:val="0"/>
-          <w:numId w:val="13"/>
-        </w:numPr>
-        <w:spacing w:after="0" w:line="276" w:lineRule="auto"/>
-        <w:jc w:val="both"/>
-        <w:rPr>
-          <w:rFonts w:ascii="Arial" w:hAnsi="Arial" w:cs="Arial"/>
-        </w:rPr>
-      </w:pPr>
-      <w:r>
-        <w:rPr>
-          <w:rFonts w:ascii="Arial" w:hAnsi="Arial" w:cs="Arial"/>
-        </w:rPr>
-        <w:t>More suited for large-scale or long-duration projects.</w:t>
-      </w:r>
-    </w:p>
-    <w:p>
-      <w:pPr>
-        <w:pStyle w:val="ListParagraph"/>
-        <w:spacing w:after="0" w:line="276" w:lineRule="auto"/>
-        <w:jc w:val="both"/>
-        <w:rPr>
-          <w:rFonts w:ascii="Arial" w:hAnsi="Arial" w:cs="Arial"/>
-          <w:lang w:val="en-US"/>
-        </w:rPr>
-      </w:pPr>
-    </w:p>
-    <w:p>
-      <w:pPr>
-        <w:pStyle w:val="ListParagraph"/>
-        <w:spacing w:after="0" w:line="276" w:lineRule="auto"/>
-        <w:jc w:val="both"/>
-        <w:rPr>
-          <w:rFonts w:ascii="Arial" w:hAnsi="Arial" w:cs="Arial"/>
-          <w:b/>
-          <w:bCs/>
-        </w:rPr>
-      </w:pPr>
-      <w:r>
-        <w:rPr>
-          <w:rFonts w:ascii="Arial" w:hAnsi="Arial" w:cs="Arial"/>
-          <w:b/>
-          <w:bCs/>
-        </w:rPr>
-        <w:t>Example</w:t>
-      </w:r>
-      <w:r>
-        <w:rPr>
-          <w:rFonts w:ascii="Arial" w:hAnsi="Arial" w:cs="Arial"/>
-          <w:b/>
-          <w:bCs/>
-        </w:rPr>
-        <w:t>:</w:t>
-      </w:r>
-    </w:p>
-    <w:p>
-      <w:pPr>
-        <w:pStyle w:val="ListParagraph"/>
-        <w:spacing w:after="0" w:line="276" w:lineRule="auto"/>
-        <w:jc w:val="both"/>
-        <w:rPr>
-          <w:rFonts w:ascii="Arial" w:hAnsi="Arial" w:cs="Arial"/>
-          <w:b/>
-          <w:bCs/>
-        </w:rPr>
-      </w:pPr>
-    </w:p>
-    <w:p>
-      <w:pPr>
-        <w:pStyle w:val="ListParagraph"/>
-        <w:spacing w:after="0" w:line="276" w:lineRule="auto"/>
-        <w:jc w:val="both"/>
-        <w:rPr>
-          <w:rFonts w:ascii="Arial" w:hAnsi="Arial" w:cs="Arial"/>
-        </w:rPr>
-      </w:pPr>
-      <w:r>
-        <w:rPr>
-          <w:rFonts w:ascii="Arial" w:hAnsi="Arial" w:cs="Arial"/>
-        </w:rPr>
-        <w:t>For an automobile control system (embedded project, 200 KLOC):</w:t>
-      </w:r>
-    </w:p>
-    <w:p>
-      <w:pPr>
-        <w:pStyle w:val="ListParagraph"/>
-        <w:spacing w:after="0" w:line="276" w:lineRule="auto"/>
-        <w:ind w:left="1440"/>
-        <w:jc w:val="both"/>
-        <w:rPr>
-          <w:rFonts w:ascii="Arial" w:hAnsi="Arial" w:cs="Arial"/>
-        </w:rPr>
-      </w:pPr>
-      <w:r>
-        <w:rPr>
-          <w:rFonts w:ascii="Arial" w:hAnsi="Arial" w:cs="Arial"/>
-        </w:rPr>
-        <w:t>Effort for Design Phase = 35% of total effort</w:t>
-      </w:r>
-    </w:p>
-    <w:p>
-      <w:pPr>
-        <w:pStyle w:val="ListParagraph"/>
-        <w:spacing w:after="0" w:line="276" w:lineRule="auto"/>
-        <w:ind w:left="1440"/>
-        <w:jc w:val="both"/>
-        <w:rPr>
-          <w:rFonts w:ascii="Arial" w:hAnsi="Arial" w:cs="Arial"/>
-        </w:rPr>
-      </w:pPr>
-      <w:r>
-        <w:rPr>
-          <w:rFonts w:ascii="Arial" w:hAnsi="Arial" w:cs="Arial"/>
-        </w:rPr>
-        <w:t>Effort for Coding Phase = 40% of total effort</w:t>
-      </w:r>
-    </w:p>
-    <w:p>
-      <w:pPr>
-        <w:pStyle w:val="ListParagraph"/>
-        <w:spacing w:after="0" w:line="276" w:lineRule="auto"/>
-        <w:ind w:left="1440"/>
-        <w:jc w:val="both"/>
-        <w:rPr>
-          <w:rFonts w:ascii="Arial" w:hAnsi="Arial" w:cs="Arial"/>
-        </w:rPr>
-      </w:pPr>
-      <w:r>
-        <w:rPr>
-          <w:rFonts w:ascii="Arial" w:hAnsi="Arial" w:cs="Arial"/>
-        </w:rPr>
-        <w:t>Effort for Testing Phase = 25% of total effort</w:t>
-      </w:r>
-    </w:p>
-    <w:p>
-      <w:pPr>
-        <w:pStyle w:val="ListParagraph"/>
-        <w:spacing w:after="0" w:line="276" w:lineRule="auto"/>
-        <w:jc w:val="both"/>
-        <w:rPr>
-          <w:rFonts w:ascii="Arial" w:hAnsi="Arial" w:cs="Arial"/>
-        </w:rPr>
-      </w:pPr>
-    </w:p>
-    <w:p>
-      <w:pPr>
-        <w:pStyle w:val="ListParagraph"/>
-        <w:spacing w:after="0" w:line="276" w:lineRule="auto"/>
-        <w:jc w:val="both"/>
-        <w:rPr>
-          <w:rFonts w:ascii="Arial" w:hAnsi="Arial" w:cs="Arial"/>
-        </w:rPr>
-      </w:pPr>
-      <w:r>
-        <w:rPr>
-          <w:rFonts w:ascii="Arial" w:hAnsi="Arial" w:cs="Arial"/>
-        </w:rPr>
-        <w:t xml:space="preserve">If the total estimated effort from Intermediate COCOMO is </w:t>
-      </w:r>
-      <w:r>
-        <w:rPr>
-          <w:rFonts w:ascii="Arial" w:hAnsi="Arial" w:cs="Arial"/>
-          <w:b/>
-          <w:bCs/>
-        </w:rPr>
-        <w:t>800 person-months</w:t>
-      </w:r>
-      <w:r>
-        <w:rPr>
-          <w:rFonts w:ascii="Arial" w:hAnsi="Arial" w:cs="Arial"/>
-        </w:rPr>
-        <w:t>, we can distribute effort per phase:</w:t>
-      </w:r>
-    </w:p>
-    <w:p>
-      <w:pPr>
-        <w:pStyle w:val="ListParagraph"/>
-        <w:spacing w:after="0" w:line="276" w:lineRule="auto"/>
-        <w:jc w:val="both"/>
-        <w:rPr>
-          <w:rFonts w:ascii="Arial" w:hAnsi="Arial" w:cs="Arial"/>
-        </w:rPr>
-      </w:pPr>
-    </w:p>
-    <w:p>
-      <w:pPr>
-        <w:pStyle w:val="ListParagraph"/>
-        <w:spacing w:after="0" w:line="276" w:lineRule="auto"/>
-        <w:ind w:left="1440"/>
-        <w:jc w:val="both"/>
-        <w:rPr>
-          <w:rFonts w:ascii="Arial" w:hAnsi="Arial" w:cs="Arial"/>
-        </w:rPr>
-      </w:pPr>
-      <w:r>
-        <w:rPr>
-          <w:rFonts w:ascii="Arial" w:hAnsi="Arial" w:cs="Arial"/>
-        </w:rPr>
-        <w:t>Design Phase Effort = 280 person-months</w:t>
-      </w:r>
-    </w:p>
-    <w:p>
-      <w:pPr>
-        <w:pStyle w:val="ListParagraph"/>
-        <w:spacing w:after="0" w:line="276" w:lineRule="auto"/>
-        <w:ind w:left="1440"/>
-        <w:jc w:val="both"/>
-        <w:rPr>
-          <w:rFonts w:ascii="Arial" w:hAnsi="Arial" w:cs="Arial"/>
-        </w:rPr>
-      </w:pPr>
-      <w:r>
-        <w:rPr>
-          <w:rFonts w:ascii="Arial" w:hAnsi="Arial" w:cs="Arial"/>
-        </w:rPr>
-        <w:t>Coding Phase Effort = 320 person-months</w:t>
-      </w:r>
-    </w:p>
-    <w:p>
-      <w:pPr>
-        <w:pStyle w:val="ListParagraph"/>
-        <w:spacing w:after="0" w:line="276" w:lineRule="auto"/>
-        <w:ind w:left="1440"/>
-        <w:jc w:val="both"/>
-        <w:rPr>
-          <w:rFonts w:ascii="Arial" w:hAnsi="Arial" w:cs="Arial"/>
-        </w:rPr>
-      </w:pPr>
-      <w:r>
-        <w:rPr>
-          <w:rFonts w:ascii="Arial" w:hAnsi="Arial" w:cs="Arial"/>
-        </w:rPr>
-        <w:t>Testing Phase Effort = 200 person-months</w:t>
-      </w:r>
-    </w:p>
-    <w:p>
-      <w:pPr>
-        <w:pStyle w:val="ListParagraph"/>
-        <w:spacing w:after="0" w:line="276" w:lineRule="auto"/>
-        <w:jc w:val="both"/>
-        <w:rPr>
-          <w:rFonts w:ascii="Arial" w:hAnsi="Arial" w:cs="Arial"/>
-          <w:lang w:val="en-US"/>
-        </w:rPr>
-      </w:pPr>
-    </w:p>
-    <w:p>
-      <w:pPr>
-        <w:spacing w:after="0" w:line="276" w:lineRule="auto"/>
-        <w:jc w:val="both"/>
-        <w:rPr>
-          <w:rFonts w:ascii="Arial" w:hAnsi="Arial" w:cs="Arial"/>
-          <w:lang w:val="en-US"/>
-        </w:rPr>
-      </w:pPr>
-    </w:p>
-    <w:p>
-      <w:pPr>
-        <w:spacing w:after="0" w:line="276" w:lineRule="auto"/>
-        <w:jc w:val="both"/>
-        <w:rPr>
-          <w:rFonts w:ascii="Arial" w:hAnsi="Arial" w:cs="Arial"/>
-          <w:lang w:val="en-US"/>
-        </w:rPr>
-      </w:pPr>
-      <w:r>
-        <w:rPr>
-          <w:rFonts w:ascii="Arial" w:hAnsi="Arial" w:cs="Arial"/>
-        </w:rPr>
-        <w:t xml:space="preserve">By selecting the appropriate </w:t>
-      </w:r>
-      <w:r>
-        <w:rPr>
-          <w:rFonts w:ascii="Arial" w:hAnsi="Arial" w:cs="Arial"/>
-          <w:b/>
-          <w:bCs/>
-        </w:rPr>
-        <w:t>COCOMO model</w:t>
-      </w:r>
-      <w:r>
-        <w:rPr>
-          <w:rFonts w:ascii="Arial" w:hAnsi="Arial" w:cs="Arial"/>
-        </w:rPr>
-        <w:t>, project managers can make realistic software effort and cost estimations, ensuring smooth project execution.</w:t>
+        <w:ind w:left="0"/>
+        <w:rPr>
+          <w:rFonts w:ascii="Arial" w:hAnsi="Arial" w:cs="Arial"/>
+        </w:rPr>
+      </w:pPr>
+      <w:r>
+        <w:rPr>
+          <w:rFonts w:ascii="Arial" w:hAnsi="Arial" w:cs="Arial"/>
+        </w:rPr>
+        <w:t xml:space="preserve">Therefore, </w:t>
+      </w:r>
+      <w:r>
+        <w:rPr>
+          <w:rFonts w:ascii="Arial" w:hAnsi="Arial" w:cs="Arial"/>
+        </w:rPr>
+        <w:t xml:space="preserve">By focusing on adaptability, automation, early feedback, and value-driven development, Agile </w:t>
+      </w:r>
+      <w:r>
+        <w:rPr>
+          <w:rFonts w:ascii="Arial" w:hAnsi="Arial" w:cs="Arial"/>
+          <w:b/>
+          <w:bCs/>
+        </w:rPr>
+        <w:t>minimizes wasted effort</w:t>
+      </w:r>
+      <w:r>
+        <w:rPr>
+          <w:rFonts w:ascii="Arial" w:hAnsi="Arial" w:cs="Arial"/>
+        </w:rPr>
+        <w:t xml:space="preserve"> and ensures teams build </w:t>
+      </w:r>
+      <w:r>
+        <w:rPr>
+          <w:rFonts w:ascii="Arial" w:hAnsi="Arial" w:cs="Arial"/>
+          <w:b/>
+          <w:bCs/>
+        </w:rPr>
+        <w:t>only what truly matters</w:t>
+      </w:r>
+      <w:r>
+        <w:rPr>
+          <w:rFonts w:ascii="Arial" w:hAnsi="Arial" w:cs="Arial"/>
+        </w:rPr>
+        <w:t>. This makes Agile a more efficient approach compared to traditional project management methods.</w:t>
       </w:r>
     </w:p>
     <w:sectPr>
@@ -3530,6 +2153,119 @@
     </w:lvl>
   </w:abstractNum>
   <w:abstractNum w:abstractNumId="10" w15:restartNumberingAfterBreak="0">
+    <w:nsid w:val="3B7A6F4A"/>
+    <w:multiLevelType w:val="hybridMultilevel"/>
+    <w:tmpl w:val="B9348EFA"/>
+    <w:lvl w:ilvl="0" w:tplc="1009000B">
+      <w:start w:val="1"/>
+      <w:numFmt w:val="bullet"/>
+      <w:lvlText w:val=""/>
+      <w:lvlJc w:val="left"/>
+      <w:pPr>
+        <w:ind w:left="360" w:hanging="360"/>
+      </w:pPr>
+      <w:rPr>
+        <w:rFonts w:ascii="Wingdings" w:hAnsi="Wingdings" w:hint="default"/>
+      </w:rPr>
+    </w:lvl>
+    <w:lvl w:ilvl="1" w:tplc="10090003" w:tentative="1">
+      <w:start w:val="1"/>
+      <w:numFmt w:val="bullet"/>
+      <w:lvlText w:val="o"/>
+      <w:lvlJc w:val="left"/>
+      <w:pPr>
+        <w:ind w:left="1080" w:hanging="360"/>
+      </w:pPr>
+      <w:rPr>
+        <w:rFonts w:ascii="Courier New" w:hAnsi="Courier New" w:cs="Courier New" w:hint="default"/>
+      </w:rPr>
+    </w:lvl>
+    <w:lvl w:ilvl="2" w:tplc="10090005" w:tentative="1">
+      <w:start w:val="1"/>
+      <w:numFmt w:val="bullet"/>
+      <w:lvlText w:val=""/>
+      <w:lvlJc w:val="left"/>
+      <w:pPr>
+        <w:ind w:left="1800" w:hanging="360"/>
+      </w:pPr>
+      <w:rPr>
+        <w:rFonts w:ascii="Wingdings" w:hAnsi="Wingdings" w:hint="default"/>
+      </w:rPr>
+    </w:lvl>
+    <w:lvl w:ilvl="3" w:tplc="10090001" w:tentative="1">
+      <w:start w:val="1"/>
+      <w:numFmt w:val="bullet"/>
+      <w:lvlText w:val=""/>
+      <w:lvlJc w:val="left"/>
+      <w:pPr>
+        <w:ind w:left="2520" w:hanging="360"/>
+      </w:pPr>
+      <w:rPr>
+        <w:rFonts w:ascii="Symbol" w:hAnsi="Symbol" w:hint="default"/>
+      </w:rPr>
+    </w:lvl>
+    <w:lvl w:ilvl="4" w:tplc="10090003" w:tentative="1">
+      <w:start w:val="1"/>
+      <w:numFmt w:val="bullet"/>
+      <w:lvlText w:val="o"/>
+      <w:lvlJc w:val="left"/>
+      <w:pPr>
+        <w:ind w:left="3240" w:hanging="360"/>
+      </w:pPr>
+      <w:rPr>
+        <w:rFonts w:ascii="Courier New" w:hAnsi="Courier New" w:cs="Courier New" w:hint="default"/>
+      </w:rPr>
+    </w:lvl>
+    <w:lvl w:ilvl="5" w:tplc="10090005" w:tentative="1">
+      <w:start w:val="1"/>
+      <w:numFmt w:val="bullet"/>
+      <w:lvlText w:val=""/>
+      <w:lvlJc w:val="left"/>
+      <w:pPr>
+        <w:ind w:left="3960" w:hanging="360"/>
+      </w:pPr>
+      <w:rPr>
+        <w:rFonts w:ascii="Wingdings" w:hAnsi="Wingdings" w:hint="default"/>
+      </w:rPr>
+    </w:lvl>
+    <w:lvl w:ilvl="6" w:tplc="10090001" w:tentative="1">
+      <w:start w:val="1"/>
+      <w:numFmt w:val="bullet"/>
+      <w:lvlText w:val=""/>
+      <w:lvlJc w:val="left"/>
+      <w:pPr>
+        <w:ind w:left="4680" w:hanging="360"/>
+      </w:pPr>
+      <w:rPr>
+        <w:rFonts w:ascii="Symbol" w:hAnsi="Symbol" w:hint="default"/>
+      </w:rPr>
+    </w:lvl>
+    <w:lvl w:ilvl="7" w:tplc="10090003" w:tentative="1">
+      <w:start w:val="1"/>
+      <w:numFmt w:val="bullet"/>
+      <w:lvlText w:val="o"/>
+      <w:lvlJc w:val="left"/>
+      <w:pPr>
+        <w:ind w:left="5400" w:hanging="360"/>
+      </w:pPr>
+      <w:rPr>
+        <w:rFonts w:ascii="Courier New" w:hAnsi="Courier New" w:cs="Courier New" w:hint="default"/>
+      </w:rPr>
+    </w:lvl>
+    <w:lvl w:ilvl="8" w:tplc="10090005" w:tentative="1">
+      <w:start w:val="1"/>
+      <w:numFmt w:val="bullet"/>
+      <w:lvlText w:val=""/>
+      <w:lvlJc w:val="left"/>
+      <w:pPr>
+        <w:ind w:left="6120" w:hanging="360"/>
+      </w:pPr>
+      <w:rPr>
+        <w:rFonts w:ascii="Wingdings" w:hAnsi="Wingdings" w:hint="default"/>
+      </w:rPr>
+    </w:lvl>
+  </w:abstractNum>
+  <w:abstractNum w:abstractNumId="11" w15:restartNumberingAfterBreak="0">
     <w:nsid w:val="3D2D2362"/>
     <w:multiLevelType w:val="hybridMultilevel"/>
     <w:tmpl w:val="70D894A0"/>
@@ -3642,7 +2378,7 @@
       </w:rPr>
     </w:lvl>
   </w:abstractNum>
-  <w:abstractNum w:abstractNumId="11" w15:restartNumberingAfterBreak="0">
+  <w:abstractNum w:abstractNumId="12" w15:restartNumberingAfterBreak="0">
     <w:nsid w:val="449A15BF"/>
     <w:multiLevelType w:val="hybridMultilevel"/>
     <w:tmpl w:val="D9620400"/>
@@ -3652,110 +2388,110 @@
       <w:lvlText w:val=""/>
       <w:lvlJc w:val="left"/>
       <w:pPr>
+        <w:ind w:left="360" w:hanging="360"/>
+      </w:pPr>
+      <w:rPr>
+        <w:rFonts w:ascii="Symbol" w:hAnsi="Symbol" w:hint="default"/>
+      </w:rPr>
+    </w:lvl>
+    <w:lvl w:ilvl="1" w:tplc="10090003" w:tentative="1">
+      <w:start w:val="1"/>
+      <w:numFmt w:val="bullet"/>
+      <w:lvlText w:val="o"/>
+      <w:lvlJc w:val="left"/>
+      <w:pPr>
+        <w:ind w:left="1080" w:hanging="360"/>
+      </w:pPr>
+      <w:rPr>
+        <w:rFonts w:ascii="Courier New" w:hAnsi="Courier New" w:cs="Courier New" w:hint="default"/>
+      </w:rPr>
+    </w:lvl>
+    <w:lvl w:ilvl="2" w:tplc="10090005" w:tentative="1">
+      <w:start w:val="1"/>
+      <w:numFmt w:val="bullet"/>
+      <w:lvlText w:val=""/>
+      <w:lvlJc w:val="left"/>
+      <w:pPr>
         <w:ind w:left="1800" w:hanging="360"/>
       </w:pPr>
       <w:rPr>
+        <w:rFonts w:ascii="Wingdings" w:hAnsi="Wingdings" w:hint="default"/>
+      </w:rPr>
+    </w:lvl>
+    <w:lvl w:ilvl="3" w:tplc="10090001" w:tentative="1">
+      <w:start w:val="1"/>
+      <w:numFmt w:val="bullet"/>
+      <w:lvlText w:val=""/>
+      <w:lvlJc w:val="left"/>
+      <w:pPr>
+        <w:ind w:left="2520" w:hanging="360"/>
+      </w:pPr>
+      <w:rPr>
         <w:rFonts w:ascii="Symbol" w:hAnsi="Symbol" w:hint="default"/>
       </w:rPr>
     </w:lvl>
-    <w:lvl w:ilvl="1" w:tplc="10090003" w:tentative="1">
+    <w:lvl w:ilvl="4" w:tplc="10090003" w:tentative="1">
       <w:start w:val="1"/>
       <w:numFmt w:val="bullet"/>
       <w:lvlText w:val="o"/>
       <w:lvlJc w:val="left"/>
       <w:pPr>
-        <w:ind w:left="2520" w:hanging="360"/>
+        <w:ind w:left="3240" w:hanging="360"/>
       </w:pPr>
       <w:rPr>
         <w:rFonts w:ascii="Courier New" w:hAnsi="Courier New" w:cs="Courier New" w:hint="default"/>
       </w:rPr>
     </w:lvl>
-    <w:lvl w:ilvl="2" w:tplc="10090005" w:tentative="1">
-      <w:start w:val="1"/>
-      <w:numFmt w:val="bullet"/>
-      <w:lvlText w:val=""/>
-      <w:lvlJc w:val="left"/>
-      <w:pPr>
-        <w:ind w:left="3240" w:hanging="360"/>
-      </w:pPr>
-      <w:rPr>
-        <w:rFonts w:ascii="Wingdings" w:hAnsi="Wingdings" w:hint="default"/>
-      </w:rPr>
-    </w:lvl>
-    <w:lvl w:ilvl="3" w:tplc="10090001" w:tentative="1">
+    <w:lvl w:ilvl="5" w:tplc="10090005" w:tentative="1">
+      <w:start w:val="1"/>
+      <w:numFmt w:val="bullet"/>
+      <w:lvlText w:val=""/>
+      <w:lvlJc w:val="left"/>
+      <w:pPr>
+        <w:ind w:left="3960" w:hanging="360"/>
+      </w:pPr>
+      <w:rPr>
+        <w:rFonts w:ascii="Wingdings" w:hAnsi="Wingdings" w:hint="default"/>
+      </w:rPr>
+    </w:lvl>
+    <w:lvl w:ilvl="6" w:tplc="10090001" w:tentative="1">
       <w:start w:val="1"/>
       <w:numFmt w:val="bullet"/>
       <w:lvlText w:val=""/>
       <w:lvlJc w:val="left"/>
       <w:pPr>
-        <w:ind w:left="3960" w:hanging="360"/>
+        <w:ind w:left="4680" w:hanging="360"/>
       </w:pPr>
       <w:rPr>
         <w:rFonts w:ascii="Symbol" w:hAnsi="Symbol" w:hint="default"/>
       </w:rPr>
     </w:lvl>
-    <w:lvl w:ilvl="4" w:tplc="10090003" w:tentative="1">
+    <w:lvl w:ilvl="7" w:tplc="10090003" w:tentative="1">
       <w:start w:val="1"/>
       <w:numFmt w:val="bullet"/>
       <w:lvlText w:val="o"/>
       <w:lvlJc w:val="left"/>
       <w:pPr>
-        <w:ind w:left="4680" w:hanging="360"/>
+        <w:ind w:left="5400" w:hanging="360"/>
       </w:pPr>
       <w:rPr>
         <w:rFonts w:ascii="Courier New" w:hAnsi="Courier New" w:cs="Courier New" w:hint="default"/>
       </w:rPr>
     </w:lvl>
-    <w:lvl w:ilvl="5" w:tplc="10090005" w:tentative="1">
-      <w:start w:val="1"/>
-      <w:numFmt w:val="bullet"/>
-      <w:lvlText w:val=""/>
-      <w:lvlJc w:val="left"/>
-      <w:pPr>
-        <w:ind w:left="5400" w:hanging="360"/>
-      </w:pPr>
-      <w:rPr>
-        <w:rFonts w:ascii="Wingdings" w:hAnsi="Wingdings" w:hint="default"/>
-      </w:rPr>
-    </w:lvl>
-    <w:lvl w:ilvl="6" w:tplc="10090001" w:tentative="1">
-      <w:start w:val="1"/>
-      <w:numFmt w:val="bullet"/>
-      <w:lvlText w:val=""/>
+    <w:lvl w:ilvl="8" w:tplc="10090005" w:tentative="1">
+      <w:start w:val="1"/>
+      <w:numFmt w:val="bullet"/>
+      <w:lvlText w:val=""/>
       <w:lvlJc w:val="left"/>
       <w:pPr>
         <w:ind w:left="6120" w:hanging="360"/>
       </w:pPr>
       <w:rPr>
-        <w:rFonts w:ascii="Symbol" w:hAnsi="Symbol" w:hint="default"/>
-      </w:rPr>
-    </w:lvl>
-    <w:lvl w:ilvl="7" w:tplc="10090003" w:tentative="1">
-      <w:start w:val="1"/>
-      <w:numFmt w:val="bullet"/>
-      <w:lvlText w:val="o"/>
-      <w:lvlJc w:val="left"/>
-      <w:pPr>
-        <w:ind w:left="6840" w:hanging="360"/>
-      </w:pPr>
-      <w:rPr>
-        <w:rFonts w:ascii="Courier New" w:hAnsi="Courier New" w:cs="Courier New" w:hint="default"/>
-      </w:rPr>
-    </w:lvl>
-    <w:lvl w:ilvl="8" w:tplc="10090005" w:tentative="1">
-      <w:start w:val="1"/>
-      <w:numFmt w:val="bullet"/>
-      <w:lvlText w:val=""/>
-      <w:lvlJc w:val="left"/>
-      <w:pPr>
-        <w:ind w:left="7560" w:hanging="360"/>
-      </w:pPr>
-      <w:rPr>
         <w:rFonts w:ascii="Wingdings" w:hAnsi="Wingdings" w:hint="default"/>
       </w:rPr>
     </w:lvl>
   </w:abstractNum>
-  <w:abstractNum w:abstractNumId="12" w15:restartNumberingAfterBreak="0">
+  <w:abstractNum w:abstractNumId="13" w15:restartNumberingAfterBreak="0">
     <w:nsid w:val="541912DE"/>
     <w:multiLevelType w:val="multilevel"/>
     <w:tmpl w:val="213A2B28"/>
@@ -3904,7 +2640,7 @@
       </w:rPr>
     </w:lvl>
   </w:abstractNum>
-  <w:abstractNum w:abstractNumId="13" w15:restartNumberingAfterBreak="0">
+  <w:abstractNum w:abstractNumId="14" w15:restartNumberingAfterBreak="0">
     <w:nsid w:val="57AF0A0A"/>
     <w:multiLevelType w:val="hybridMultilevel"/>
     <w:tmpl w:val="9D067268"/>
@@ -4017,7 +2753,7 @@
       </w:rPr>
     </w:lvl>
   </w:abstractNum>
-  <w:abstractNum w:abstractNumId="14" w15:restartNumberingAfterBreak="0">
+  <w:abstractNum w:abstractNumId="15" w15:restartNumberingAfterBreak="0">
     <w:nsid w:val="73694AD5"/>
     <w:multiLevelType w:val="hybridMultilevel"/>
     <w:tmpl w:val="9FFAE256"/>
@@ -4131,13 +2867,13 @@
     </w:lvl>
   </w:abstractNum>
   <w:num w:numId="1" w16cid:durableId="1616867404">
-    <w:abstractNumId w:val="14"/>
+    <w:abstractNumId w:val="15"/>
   </w:num>
   <w:num w:numId="2" w16cid:durableId="1962033759">
     <w:abstractNumId w:val="1"/>
   </w:num>
   <w:num w:numId="3" w16cid:durableId="999163836">
-    <w:abstractNumId w:val="13"/>
+    <w:abstractNumId w:val="14"/>
   </w:num>
   <w:num w:numId="4" w16cid:durableId="840389617">
     <w:abstractNumId w:val="3"/>
@@ -4149,7 +2885,7 @@
     <w:abstractNumId w:val="5"/>
   </w:num>
   <w:num w:numId="7" w16cid:durableId="1194079246">
-    <w:abstractNumId w:val="11"/>
+    <w:abstractNumId w:val="12"/>
   </w:num>
   <w:num w:numId="8" w16cid:durableId="1026832126">
     <w:abstractNumId w:val="4"/>
@@ -4167,13 +2903,16 @@
     <w:abstractNumId w:val="7"/>
   </w:num>
   <w:num w:numId="13" w16cid:durableId="572005158">
-    <w:abstractNumId w:val="10"/>
+    <w:abstractNumId w:val="11"/>
   </w:num>
   <w:num w:numId="14" w16cid:durableId="278492903">
     <w:abstractNumId w:val="6"/>
   </w:num>
   <w:num w:numId="15" w16cid:durableId="1952665168">
-    <w:abstractNumId w:val="12"/>
+    <w:abstractNumId w:val="13"/>
+  </w:num>
+  <w:num w:numId="16" w16cid:durableId="1651012443">
+    <w:abstractNumId w:val="10"/>
   </w:num>
 </w:numbering>
 </file>
@@ -4781,7 +3520,6 @@
   <w:style w:type="character" w:default="1" w:styleId="DefaultParagraphFont">
     <w:name w:val="Default Paragraph Font"/>
     <w:uiPriority w:val="1"/>
-    <w:semiHidden/>
     <w:unhideWhenUsed/>
   </w:style>
   <w:style w:type="table" w:default="1" w:styleId="TableNormal">

</xml_diff>